<commit_message>
Inserción diagrama de clases inicial para el videojuego.
</commit_message>
<xml_diff>
--- a/Momento I y II.docx
+++ b/Momento I y II.docx
@@ -267,7 +267,7 @@
     </w:p>
     <w:p>
       <w:pPr>
-        <w:pStyle w:val="Prrafodelista"/>
+        <w:pStyle w:val="ListParagraph"/>
         <w:numPr>
           <w:ilvl w:val="0"/>
           <w:numId w:val="29"/>
@@ -680,7 +680,7 @@
     </w:p>
     <w:p>
       <w:pPr>
-        <w:pStyle w:val="Prrafodelista"/>
+        <w:pStyle w:val="ListParagraph"/>
         <w:numPr>
           <w:ilvl w:val="0"/>
           <w:numId w:val="29"/>
@@ -726,7 +726,7 @@
     </w:p>
     <w:p>
       <w:pPr>
-        <w:pStyle w:val="Prrafodelista"/>
+        <w:pStyle w:val="ListParagraph"/>
         <w:jc w:val="both"/>
         <w:rPr>
           <w:rFonts w:ascii="Arial" w:hAnsi="Arial" w:cs="Arial"/>
@@ -737,7 +737,7 @@
     </w:p>
     <w:p>
       <w:pPr>
-        <w:pStyle w:val="Prrafodelista"/>
+        <w:pStyle w:val="ListParagraph"/>
         <w:numPr>
           <w:ilvl w:val="0"/>
           <w:numId w:val="29"/>
@@ -764,7 +764,7 @@
     </w:p>
     <w:p>
       <w:pPr>
-        <w:pStyle w:val="Prrafodelista"/>
+        <w:pStyle w:val="ListParagraph"/>
         <w:numPr>
           <w:ilvl w:val="1"/>
           <w:numId w:val="29"/>
@@ -797,7 +797,7 @@
     </w:p>
     <w:p>
       <w:pPr>
-        <w:pStyle w:val="Prrafodelista"/>
+        <w:pStyle w:val="ListParagraph"/>
         <w:numPr>
           <w:ilvl w:val="1"/>
           <w:numId w:val="29"/>
@@ -895,7 +895,7 @@
     </w:p>
     <w:p>
       <w:pPr>
-        <w:pStyle w:val="Prrafodelista"/>
+        <w:pStyle w:val="ListParagraph"/>
         <w:numPr>
           <w:ilvl w:val="1"/>
           <w:numId w:val="29"/>
@@ -922,7 +922,7 @@
     </w:p>
     <w:p>
       <w:pPr>
-        <w:pStyle w:val="Prrafodelista"/>
+        <w:pStyle w:val="ListParagraph"/>
         <w:numPr>
           <w:ilvl w:val="0"/>
           <w:numId w:val="41"/>
@@ -945,7 +945,7 @@
     </w:p>
     <w:p>
       <w:pPr>
-        <w:pStyle w:val="Prrafodelista"/>
+        <w:pStyle w:val="ListParagraph"/>
         <w:numPr>
           <w:ilvl w:val="2"/>
           <w:numId w:val="41"/>
@@ -1080,7 +1080,7 @@
     </w:p>
     <w:p>
       <w:pPr>
-        <w:pStyle w:val="Prrafodelista"/>
+        <w:pStyle w:val="ListParagraph"/>
         <w:numPr>
           <w:ilvl w:val="0"/>
           <w:numId w:val="41"/>
@@ -1111,7 +1111,7 @@
     </w:p>
     <w:p>
       <w:pPr>
-        <w:pStyle w:val="Prrafodelista"/>
+        <w:pStyle w:val="ListParagraph"/>
         <w:numPr>
           <w:ilvl w:val="2"/>
           <w:numId w:val="41"/>
@@ -1246,7 +1246,7 @@
     </w:p>
     <w:p>
       <w:pPr>
-        <w:pStyle w:val="Prrafodelista"/>
+        <w:pStyle w:val="ListParagraph"/>
         <w:numPr>
           <w:ilvl w:val="0"/>
           <w:numId w:val="41"/>
@@ -1277,7 +1277,7 @@
     </w:p>
     <w:p>
       <w:pPr>
-        <w:pStyle w:val="Prrafodelista"/>
+        <w:pStyle w:val="ListParagraph"/>
         <w:numPr>
           <w:ilvl w:val="2"/>
           <w:numId w:val="41"/>
@@ -1412,7 +1412,7 @@
     </w:p>
     <w:p>
       <w:pPr>
-        <w:pStyle w:val="Prrafodelista"/>
+        <w:pStyle w:val="ListParagraph"/>
         <w:numPr>
           <w:ilvl w:val="0"/>
           <w:numId w:val="41"/>
@@ -1435,7 +1435,7 @@
     </w:p>
     <w:p>
       <w:pPr>
-        <w:pStyle w:val="Prrafodelista"/>
+        <w:pStyle w:val="ListParagraph"/>
         <w:numPr>
           <w:ilvl w:val="1"/>
           <w:numId w:val="29"/>
@@ -1460,7 +1460,7 @@
     </w:p>
     <w:p>
       <w:pPr>
-        <w:pStyle w:val="Prrafodelista"/>
+        <w:pStyle w:val="ListParagraph"/>
         <w:numPr>
           <w:ilvl w:val="0"/>
           <w:numId w:val="40"/>
@@ -1499,7 +1499,7 @@
     </w:p>
     <w:p>
       <w:pPr>
-        <w:pStyle w:val="Prrafodelista"/>
+        <w:pStyle w:val="ListParagraph"/>
         <w:numPr>
           <w:ilvl w:val="0"/>
           <w:numId w:val="40"/>
@@ -1522,7 +1522,7 @@
     </w:p>
     <w:p>
       <w:pPr>
-        <w:pStyle w:val="Prrafodelista"/>
+        <w:pStyle w:val="ListParagraph"/>
         <w:numPr>
           <w:ilvl w:val="0"/>
           <w:numId w:val="40"/>
@@ -1545,7 +1545,7 @@
     </w:p>
     <w:p>
       <w:pPr>
-        <w:pStyle w:val="Prrafodelista"/>
+        <w:pStyle w:val="ListParagraph"/>
         <w:numPr>
           <w:ilvl w:val="0"/>
           <w:numId w:val="40"/>
@@ -1576,7 +1576,7 @@
     </w:p>
     <w:p>
       <w:pPr>
-        <w:pStyle w:val="Prrafodelista"/>
+        <w:pStyle w:val="ListParagraph"/>
         <w:numPr>
           <w:ilvl w:val="0"/>
           <w:numId w:val="29"/>
@@ -1604,7 +1604,7 @@
     </w:p>
     <w:p>
       <w:pPr>
-        <w:pStyle w:val="Prrafodelista"/>
+        <w:pStyle w:val="ListParagraph"/>
         <w:numPr>
           <w:ilvl w:val="1"/>
           <w:numId w:val="42"/>
@@ -1650,7 +1650,7 @@
     </w:p>
     <w:p>
       <w:pPr>
-        <w:pStyle w:val="Prrafodelista"/>
+        <w:pStyle w:val="ListParagraph"/>
         <w:numPr>
           <w:ilvl w:val="1"/>
           <w:numId w:val="42"/>
@@ -1822,7 +1822,7 @@
     </w:p>
     <w:p>
       <w:pPr>
-        <w:pStyle w:val="Prrafodelista"/>
+        <w:pStyle w:val="ListParagraph"/>
         <w:numPr>
           <w:ilvl w:val="1"/>
           <w:numId w:val="42"/>
@@ -1850,7 +1850,7 @@
     </w:p>
     <w:p>
       <w:pPr>
-        <w:pStyle w:val="Prrafodelista"/>
+        <w:pStyle w:val="ListParagraph"/>
         <w:numPr>
           <w:ilvl w:val="3"/>
           <w:numId w:val="29"/>
@@ -1914,7 +1914,7 @@
     </w:p>
     <w:p>
       <w:pPr>
-        <w:pStyle w:val="Prrafodelista"/>
+        <w:pStyle w:val="ListParagraph"/>
         <w:jc w:val="both"/>
         <w:rPr>
           <w:rFonts w:ascii="Arial" w:hAnsi="Arial" w:cs="Arial"/>
@@ -2048,7 +2048,7 @@
     </w:p>
     <w:p>
       <w:pPr>
-        <w:pStyle w:val="Prrafodelista"/>
+        <w:pStyle w:val="ListParagraph"/>
         <w:numPr>
           <w:ilvl w:val="1"/>
           <w:numId w:val="29"/>
@@ -2096,7 +2096,7 @@
     </w:p>
     <w:p>
       <w:pPr>
-        <w:pStyle w:val="Prrafodelista"/>
+        <w:pStyle w:val="ListParagraph"/>
         <w:ind w:left="1843"/>
         <w:jc w:val="both"/>
         <w:rPr>
@@ -2453,7 +2453,7 @@
     </w:p>
     <w:p>
       <w:pPr>
-        <w:pStyle w:val="Prrafodelista"/>
+        <w:pStyle w:val="ListParagraph"/>
         <w:numPr>
           <w:ilvl w:val="1"/>
           <w:numId w:val="29"/>
@@ -2610,7 +2610,7 @@
     </w:p>
     <w:p>
       <w:pPr>
-        <w:pStyle w:val="Prrafodelista"/>
+        <w:pStyle w:val="ListParagraph"/>
         <w:numPr>
           <w:ilvl w:val="1"/>
           <w:numId w:val="29"/>
@@ -2634,7 +2634,7 @@
     </w:p>
     <w:p>
       <w:pPr>
-        <w:pStyle w:val="Prrafodelista"/>
+        <w:pStyle w:val="ListParagraph"/>
         <w:numPr>
           <w:ilvl w:val="4"/>
           <w:numId w:val="29"/>
@@ -2666,7 +2666,7 @@
     </w:p>
     <w:p>
       <w:pPr>
-        <w:pStyle w:val="Prrafodelista"/>
+        <w:pStyle w:val="ListParagraph"/>
         <w:ind w:left="2268"/>
         <w:jc w:val="both"/>
         <w:rPr>
@@ -2910,7 +2910,7 @@
     </w:p>
     <w:p>
       <w:pPr>
-        <w:pStyle w:val="Prrafodelista"/>
+        <w:pStyle w:val="ListParagraph"/>
         <w:numPr>
           <w:ilvl w:val="3"/>
           <w:numId w:val="29"/>
@@ -2934,7 +2934,7 @@
     </w:p>
     <w:p>
       <w:pPr>
-        <w:pStyle w:val="Prrafodelista"/>
+        <w:pStyle w:val="ListParagraph"/>
         <w:ind w:left="2268"/>
         <w:jc w:val="both"/>
         <w:rPr>
@@ -3154,7 +3154,7 @@
     </w:p>
     <w:p>
       <w:pPr>
-        <w:pStyle w:val="Prrafodelista"/>
+        <w:pStyle w:val="ListParagraph"/>
         <w:numPr>
           <w:ilvl w:val="2"/>
           <w:numId w:val="29"/>
@@ -3180,7 +3180,7 @@
     </w:p>
     <w:p>
       <w:pPr>
-        <w:pStyle w:val="Prrafodelista"/>
+        <w:pStyle w:val="ListParagraph"/>
         <w:numPr>
           <w:ilvl w:val="0"/>
           <w:numId w:val="40"/>
@@ -3219,7 +3219,7 @@
     </w:p>
     <w:p>
       <w:pPr>
-        <w:pStyle w:val="Prrafodelista"/>
+        <w:pStyle w:val="ListParagraph"/>
         <w:numPr>
           <w:ilvl w:val="0"/>
           <w:numId w:val="40"/>
@@ -3266,7 +3266,7 @@
     </w:p>
     <w:p>
       <w:pPr>
-        <w:pStyle w:val="Prrafodelista"/>
+        <w:pStyle w:val="ListParagraph"/>
         <w:numPr>
           <w:ilvl w:val="0"/>
           <w:numId w:val="40"/>
@@ -3297,7 +3297,7 @@
     </w:p>
     <w:p>
       <w:pPr>
-        <w:pStyle w:val="Prrafodelista"/>
+        <w:pStyle w:val="ListParagraph"/>
         <w:numPr>
           <w:ilvl w:val="0"/>
           <w:numId w:val="40"/>
@@ -3328,7 +3328,7 @@
     </w:p>
     <w:p>
       <w:pPr>
-        <w:pStyle w:val="Prrafodelista"/>
+        <w:pStyle w:val="ListParagraph"/>
         <w:numPr>
           <w:ilvl w:val="0"/>
           <w:numId w:val="40"/>
@@ -3391,7 +3391,7 @@
     </w:p>
     <w:p>
       <w:pPr>
-        <w:pStyle w:val="Prrafodelista"/>
+        <w:pStyle w:val="ListParagraph"/>
         <w:numPr>
           <w:ilvl w:val="1"/>
           <w:numId w:val="22"/>
@@ -3403,7 +3403,6 @@
           <w:bCs/>
           <w:sz w:val="24"/>
           <w:szCs w:val="24"/>
-          <w:highlight w:val="yellow"/>
         </w:rPr>
       </w:pPr>
       <w:r>
@@ -3413,14 +3412,72 @@
           <w:bCs/>
           <w:sz w:val="24"/>
           <w:szCs w:val="24"/>
-          <w:highlight w:val="yellow"/>
         </w:rPr>
         <w:t>Diagrama de clases</w:t>
       </w:r>
     </w:p>
     <w:p>
       <w:pPr>
-        <w:pStyle w:val="Prrafodelista"/>
+        <w:pStyle w:val="ListParagraph"/>
+        <w:ind w:left="709"/>
+        <w:jc w:val="center"/>
+        <w:rPr>
+          <w:rFonts w:ascii="Arial" w:hAnsi="Arial" w:cs="Arial"/>
+          <w:b/>
+          <w:bCs/>
+          <w:sz w:val="24"/>
+          <w:szCs w:val="24"/>
+          <w:highlight w:val="yellow"/>
+        </w:rPr>
+      </w:pPr>
+      <w:r>
+        <w:rPr>
+          <w:rFonts w:ascii="Arial" w:hAnsi="Arial" w:cs="Arial"/>
+          <w:b/>
+          <w:bCs/>
+          <w:sz w:val="24"/>
+          <w:szCs w:val="24"/>
+        </w:rPr>
+        <w:drawing>
+          <wp:inline distT="0" distB="0" distL="0" distR="0" wp14:anchorId="4A3D1146" wp14:editId="644BCEB5">
+            <wp:extent cx="5505450" cy="5049466"/>
+            <wp:effectExtent l="0" t="0" r="0" b="0"/>
+            <wp:docPr id="369124301" name="Picture 1" descr="A diagram of a computer&#10;&#10;AI-generated content may be incorrect."/>
+            <wp:cNvGraphicFramePr>
+              <a:graphicFrameLocks xmlns:a="http://schemas.openxmlformats.org/drawingml/2006/main" noChangeAspect="1"/>
+            </wp:cNvGraphicFramePr>
+            <a:graphic xmlns:a="http://schemas.openxmlformats.org/drawingml/2006/main">
+              <a:graphicData uri="http://schemas.openxmlformats.org/drawingml/2006/picture">
+                <pic:pic xmlns:pic="http://schemas.openxmlformats.org/drawingml/2006/picture">
+                  <pic:nvPicPr>
+                    <pic:cNvPr id="369124301" name="Picture 1" descr="A diagram of a computer&#10;&#10;AI-generated content may be incorrect."/>
+                    <pic:cNvPicPr/>
+                  </pic:nvPicPr>
+                  <pic:blipFill>
+                    <a:blip r:embed="rId5"/>
+                    <a:stretch>
+                      <a:fillRect/>
+                    </a:stretch>
+                  </pic:blipFill>
+                  <pic:spPr>
+                    <a:xfrm>
+                      <a:off x="0" y="0"/>
+                      <a:ext cx="5507327" cy="5051187"/>
+                    </a:xfrm>
+                    <a:prstGeom prst="rect">
+                      <a:avLst/>
+                    </a:prstGeom>
+                  </pic:spPr>
+                </pic:pic>
+              </a:graphicData>
+            </a:graphic>
+          </wp:inline>
+        </w:drawing>
+      </w:r>
+    </w:p>
+    <w:p>
+      <w:pPr>
+        <w:pStyle w:val="ListParagraph"/>
         <w:numPr>
           <w:ilvl w:val="1"/>
           <w:numId w:val="22"/>
@@ -3447,12 +3504,13 @@
     </w:p>
     <w:p>
       <w:pPr>
-        <w:pStyle w:val="Prrafodelista"/>
+        <w:pStyle w:val="ListParagraph"/>
         <w:numPr>
           <w:ilvl w:val="3"/>
           <w:numId w:val="22"/>
         </w:numPr>
         <w:ind w:left="1418"/>
+        <w:jc w:val="both"/>
         <w:rPr>
           <w:rFonts w:ascii="Arial" w:hAnsi="Arial" w:cs="Arial"/>
           <w:b/>
@@ -3474,12 +3532,13 @@
     </w:p>
     <w:p>
       <w:pPr>
-        <w:pStyle w:val="Prrafodelista"/>
+        <w:pStyle w:val="ListParagraph"/>
         <w:numPr>
           <w:ilvl w:val="4"/>
           <w:numId w:val="22"/>
         </w:numPr>
         <w:ind w:left="2127"/>
+        <w:jc w:val="both"/>
         <w:rPr>
           <w:rFonts w:ascii="Arial" w:hAnsi="Arial" w:cs="Arial"/>
           <w:sz w:val="24"/>
@@ -3539,12 +3598,13 @@
     </w:p>
     <w:p>
       <w:pPr>
-        <w:pStyle w:val="Prrafodelista"/>
+        <w:pStyle w:val="ListParagraph"/>
         <w:numPr>
           <w:ilvl w:val="4"/>
           <w:numId w:val="22"/>
         </w:numPr>
         <w:ind w:left="2127"/>
+        <w:jc w:val="both"/>
         <w:rPr>
           <w:rFonts w:ascii="Arial" w:hAnsi="Arial" w:cs="Arial"/>
           <w:sz w:val="24"/>
@@ -3588,12 +3648,13 @@
     </w:p>
     <w:p>
       <w:pPr>
-        <w:pStyle w:val="Prrafodelista"/>
+        <w:pStyle w:val="ListParagraph"/>
         <w:numPr>
           <w:ilvl w:val="4"/>
           <w:numId w:val="22"/>
         </w:numPr>
         <w:ind w:left="2127"/>
+        <w:jc w:val="both"/>
         <w:rPr>
           <w:rFonts w:ascii="Arial" w:hAnsi="Arial" w:cs="Arial"/>
           <w:sz w:val="24"/>
@@ -3629,12 +3690,13 @@
     </w:p>
     <w:p>
       <w:pPr>
-        <w:pStyle w:val="Prrafodelista"/>
+        <w:pStyle w:val="ListParagraph"/>
         <w:numPr>
           <w:ilvl w:val="4"/>
           <w:numId w:val="22"/>
         </w:numPr>
         <w:ind w:left="2127"/>
+        <w:jc w:val="both"/>
         <w:rPr>
           <w:rFonts w:ascii="Arial" w:hAnsi="Arial" w:cs="Arial"/>
           <w:sz w:val="24"/>
@@ -3662,12 +3724,13 @@
     </w:p>
     <w:p>
       <w:pPr>
-        <w:pStyle w:val="Prrafodelista"/>
+        <w:pStyle w:val="ListParagraph"/>
         <w:numPr>
           <w:ilvl w:val="4"/>
           <w:numId w:val="22"/>
         </w:numPr>
         <w:ind w:left="2127"/>
+        <w:jc w:val="both"/>
         <w:rPr>
           <w:rFonts w:ascii="Arial" w:hAnsi="Arial" w:cs="Arial"/>
           <w:sz w:val="24"/>
@@ -3682,6 +3745,7 @@
           <w:sz w:val="24"/>
           <w:szCs w:val="24"/>
         </w:rPr>
+        <w:lastRenderedPageBreak/>
         <w:t>Condición de fin de nivel:</w:t>
       </w:r>
       <w:r>
@@ -3695,7 +3759,7 @@
     </w:p>
     <w:p>
       <w:pPr>
-        <w:pStyle w:val="Prrafodelista"/>
+        <w:pStyle w:val="ListParagraph"/>
         <w:numPr>
           <w:ilvl w:val="3"/>
           <w:numId w:val="22"/>
@@ -3730,7 +3794,7 @@
     </w:p>
     <w:p>
       <w:pPr>
-        <w:pStyle w:val="Prrafodelista"/>
+        <w:pStyle w:val="ListParagraph"/>
         <w:numPr>
           <w:ilvl w:val="2"/>
           <w:numId w:val="46"/>
@@ -3759,48 +3823,12 @@
           <w:sz w:val="24"/>
           <w:szCs w:val="24"/>
         </w:rPr>
-        <w:t xml:space="preserve">: La cámara se mantiene fija, pero sigue a </w:t>
-      </w:r>
-      <w:proofErr w:type="spellStart"/>
-      <w:r>
-        <w:rPr>
-          <w:rFonts w:ascii="Arial" w:hAnsi="Arial" w:cs="Arial"/>
-          <w:sz w:val="24"/>
-          <w:szCs w:val="24"/>
-        </w:rPr>
-        <w:t>Goku</w:t>
-      </w:r>
-      <w:proofErr w:type="spellEnd"/>
-      <w:r>
-        <w:rPr>
-          <w:rFonts w:ascii="Arial" w:hAnsi="Arial" w:cs="Arial"/>
-          <w:sz w:val="24"/>
-          <w:szCs w:val="24"/>
-        </w:rPr>
-        <w:t xml:space="preserve"> mientras se desplaza a la izquierda y derecha, manteniendo el foco en su movimiento. No hay desplazamiento de fondo en este nivel, ya que el escenario tiene un enfoque más estático (cápsulas de energía que caen desde la parte superior y el robot disparando). La idea es que la cámara se ajuste a las posiciones de </w:t>
-      </w:r>
-      <w:proofErr w:type="spellStart"/>
-      <w:r>
-        <w:rPr>
-          <w:rFonts w:ascii="Arial" w:hAnsi="Arial" w:cs="Arial"/>
-          <w:sz w:val="24"/>
-          <w:szCs w:val="24"/>
-        </w:rPr>
-        <w:t>Goku</w:t>
-      </w:r>
-      <w:proofErr w:type="spellEnd"/>
-      <w:r>
-        <w:rPr>
-          <w:rFonts w:ascii="Arial" w:hAnsi="Arial" w:cs="Arial"/>
-          <w:sz w:val="24"/>
-          <w:szCs w:val="24"/>
-        </w:rPr>
-        <w:t>, asegurando que siempre esté visible mientras se mueve por el escenario.</w:t>
+        <w:t>: La cámara se mantiene fija, pero sigue a Goku mientras se desplaza a la izquierda y derecha, manteniendo el foco en su movimiento. No hay desplazamiento de fondo en este nivel, ya que el escenario tiene un enfoque más estático (cápsulas de energía que caen desde la parte superior y el robot disparando). La idea es que la cámara se ajuste a las posiciones de Goku, asegurando que siempre esté visible mientras se mueve por el escenario.</w:t>
       </w:r>
     </w:p>
     <w:p>
       <w:pPr>
-        <w:pStyle w:val="Prrafodelista"/>
+        <w:pStyle w:val="ListParagraph"/>
         <w:numPr>
           <w:ilvl w:val="2"/>
           <w:numId w:val="46"/>
@@ -3828,48 +3856,12 @@
           <w:sz w:val="24"/>
           <w:szCs w:val="24"/>
         </w:rPr>
-        <w:t xml:space="preserve">: Se implementa un temporizador que lleva la cuenta del tiempo restante para que </w:t>
-      </w:r>
-      <w:proofErr w:type="spellStart"/>
-      <w:r>
-        <w:rPr>
-          <w:rFonts w:ascii="Arial" w:hAnsi="Arial" w:cs="Arial"/>
-          <w:sz w:val="24"/>
-          <w:szCs w:val="24"/>
-        </w:rPr>
-        <w:t>Goku</w:t>
-      </w:r>
-      <w:proofErr w:type="spellEnd"/>
-      <w:r>
-        <w:rPr>
-          <w:rFonts w:ascii="Arial" w:hAnsi="Arial" w:cs="Arial"/>
-          <w:sz w:val="24"/>
-          <w:szCs w:val="24"/>
-        </w:rPr>
-        <w:t xml:space="preserve"> recoja las 10 cápsulas de energía. Si el tiempo se acaba antes de que </w:t>
-      </w:r>
-      <w:proofErr w:type="spellStart"/>
-      <w:r>
-        <w:rPr>
-          <w:rFonts w:ascii="Arial" w:hAnsi="Arial" w:cs="Arial"/>
-          <w:sz w:val="24"/>
-          <w:szCs w:val="24"/>
-        </w:rPr>
-        <w:t>Goku</w:t>
-      </w:r>
-      <w:proofErr w:type="spellEnd"/>
-      <w:r>
-        <w:rPr>
-          <w:rFonts w:ascii="Arial" w:hAnsi="Arial" w:cs="Arial"/>
-          <w:sz w:val="24"/>
-          <w:szCs w:val="24"/>
-        </w:rPr>
-        <w:t xml:space="preserve"> recoja todas las cápsulas, el jugador pierde la partida y debe reiniciar el nivel. Este temporizador también se mostrará visualmente en pantalla, y se reiniciará en cada nueva partida.</w:t>
+        <w:t>: Se implementa un temporizador que lleva la cuenta del tiempo restante para que Goku recoja las 10 cápsulas de energía. Si el tiempo se acaba antes de que Goku recoja todas las cápsulas, el jugador pierde la partida y debe reiniciar el nivel. Este temporizador también se mostrará visualmente en pantalla, y se reiniciará en cada nueva partida.</w:t>
       </w:r>
     </w:p>
     <w:p>
       <w:pPr>
-        <w:pStyle w:val="Prrafodelista"/>
+        <w:pStyle w:val="ListParagraph"/>
         <w:numPr>
           <w:ilvl w:val="2"/>
           <w:numId w:val="46"/>
@@ -3897,48 +3889,12 @@
           <w:sz w:val="24"/>
           <w:szCs w:val="24"/>
         </w:rPr>
-        <w:t xml:space="preserve">: Similar al Nivel I, se mantiene una barra de vida que indica cuánto daño ha recibido </w:t>
-      </w:r>
-      <w:proofErr w:type="spellStart"/>
-      <w:r>
-        <w:rPr>
-          <w:rFonts w:ascii="Arial" w:hAnsi="Arial" w:cs="Arial"/>
-          <w:sz w:val="24"/>
-          <w:szCs w:val="24"/>
-        </w:rPr>
-        <w:t>Goku</w:t>
-      </w:r>
-      <w:proofErr w:type="spellEnd"/>
-      <w:r>
-        <w:rPr>
-          <w:rFonts w:ascii="Arial" w:hAnsi="Arial" w:cs="Arial"/>
-          <w:sz w:val="24"/>
-          <w:szCs w:val="24"/>
-        </w:rPr>
-        <w:t xml:space="preserve">. El daño en este nivel se produce cuando el robot lanza bombas y </w:t>
-      </w:r>
-      <w:proofErr w:type="spellStart"/>
-      <w:r>
-        <w:rPr>
-          <w:rFonts w:ascii="Arial" w:hAnsi="Arial" w:cs="Arial"/>
-          <w:sz w:val="24"/>
-          <w:szCs w:val="24"/>
-        </w:rPr>
-        <w:t>Goku</w:t>
-      </w:r>
-      <w:proofErr w:type="spellEnd"/>
-      <w:r>
-        <w:rPr>
-          <w:rFonts w:ascii="Arial" w:hAnsi="Arial" w:cs="Arial"/>
-          <w:sz w:val="24"/>
-          <w:szCs w:val="24"/>
-        </w:rPr>
-        <w:t xml:space="preserve"> no las esquiva. La barra se actualizará en tiempo real y se indicará con un color (verde para vida completa, amarillo para baja vida, rojo para muy baja vida).</w:t>
+        <w:t>: Similar al Nivel I, se mantiene una barra de vida que indica cuánto daño ha recibido Goku. El daño en este nivel se produce cuando el robot lanza bombas y Goku no las esquiva. La barra se actualizará en tiempo real y se indicará con un color (verde para vida completa, amarillo para baja vida, rojo para muy baja vida).</w:t>
       </w:r>
     </w:p>
     <w:p>
       <w:pPr>
-        <w:pStyle w:val="Prrafodelista"/>
+        <w:pStyle w:val="ListParagraph"/>
         <w:numPr>
           <w:ilvl w:val="2"/>
           <w:numId w:val="46"/>
@@ -3966,36 +3922,8 @@
           <w:sz w:val="24"/>
           <w:szCs w:val="24"/>
         </w:rPr>
-        <w:t xml:space="preserve">: Las cápsulas de energía caen desde la parte superior de la pantalla en intervalos </w:t>
-      </w:r>
-      <w:r>
-        <w:rPr>
-          <w:rFonts w:ascii="Arial" w:hAnsi="Arial" w:cs="Arial"/>
-          <w:sz w:val="24"/>
-          <w:szCs w:val="24"/>
-        </w:rPr>
-        <w:lastRenderedPageBreak/>
-        <w:t xml:space="preserve">aleatorios. Cada cápsula caerá verticalmente desde una posición aleatoria sobre la pantalla y se moverá hacia abajo. </w:t>
-      </w:r>
-      <w:proofErr w:type="spellStart"/>
-      <w:r>
-        <w:rPr>
-          <w:rFonts w:ascii="Arial" w:hAnsi="Arial" w:cs="Arial"/>
-          <w:sz w:val="24"/>
-          <w:szCs w:val="24"/>
-        </w:rPr>
-        <w:t>Goku</w:t>
-      </w:r>
-      <w:proofErr w:type="spellEnd"/>
-      <w:r>
-        <w:rPr>
-          <w:rFonts w:ascii="Arial" w:hAnsi="Arial" w:cs="Arial"/>
-          <w:sz w:val="24"/>
-          <w:szCs w:val="24"/>
-        </w:rPr>
-        <w:t xml:space="preserve"> puede moverse para atraparlas, y al recolectar 10 cápsulas, se activará el </w:t>
-      </w:r>
-      <w:proofErr w:type="spellStart"/>
+        <w:t xml:space="preserve">: Las cápsulas de energía caen desde la parte superior de la pantalla en intervalos aleatorios. Cada cápsula caerá verticalmente desde una posición aleatoria sobre la pantalla y se moverá hacia abajo. Goku puede moverse para atraparlas, y al recolectar 10 cápsulas, se activará el </w:t>
+      </w:r>
       <w:r>
         <w:rPr>
           <w:rFonts w:ascii="Arial" w:hAnsi="Arial" w:cs="Arial"/>
@@ -4006,7 +3934,6 @@
         </w:rPr>
         <w:t>Kamehameha</w:t>
       </w:r>
-      <w:proofErr w:type="spellEnd"/>
       <w:r>
         <w:rPr>
           <w:rFonts w:ascii="Arial" w:hAnsi="Arial" w:cs="Arial"/>
@@ -4018,7 +3945,7 @@
     </w:p>
     <w:p>
       <w:pPr>
-        <w:pStyle w:val="Prrafodelista"/>
+        <w:pStyle w:val="ListParagraph"/>
         <w:numPr>
           <w:ilvl w:val="2"/>
           <w:numId w:val="46"/>
@@ -4046,48 +3973,12 @@
           <w:sz w:val="24"/>
           <w:szCs w:val="24"/>
         </w:rPr>
-        <w:t xml:space="preserve">: El robot en la esquina inferior izquierda lanza bombas destructivas hacia </w:t>
-      </w:r>
-      <w:proofErr w:type="spellStart"/>
-      <w:r>
-        <w:rPr>
-          <w:rFonts w:ascii="Arial" w:hAnsi="Arial" w:cs="Arial"/>
-          <w:sz w:val="24"/>
-          <w:szCs w:val="24"/>
-        </w:rPr>
-        <w:t>Goku</w:t>
-      </w:r>
-      <w:proofErr w:type="spellEnd"/>
-      <w:r>
-        <w:rPr>
-          <w:rFonts w:ascii="Arial" w:hAnsi="Arial" w:cs="Arial"/>
-          <w:sz w:val="24"/>
-          <w:szCs w:val="24"/>
-        </w:rPr>
-        <w:t xml:space="preserve">. Estas bombas tienen diferentes distancias de lanzamiento y pueden variar en velocidad. El robot lanzará las bombas verticalmente en un patrón que </w:t>
-      </w:r>
-      <w:proofErr w:type="spellStart"/>
-      <w:r>
-        <w:rPr>
-          <w:rFonts w:ascii="Arial" w:hAnsi="Arial" w:cs="Arial"/>
-          <w:sz w:val="24"/>
-          <w:szCs w:val="24"/>
-        </w:rPr>
-        <w:t>Goku</w:t>
-      </w:r>
-      <w:proofErr w:type="spellEnd"/>
-      <w:r>
-        <w:rPr>
-          <w:rFonts w:ascii="Arial" w:hAnsi="Arial" w:cs="Arial"/>
-          <w:sz w:val="24"/>
-          <w:szCs w:val="24"/>
-        </w:rPr>
-        <w:t xml:space="preserve"> debe esquivar saltando o moviéndose a los lados. El jugador debe anticiparse al lanzamiento y evadirlas de manera oportuna.</w:t>
+        <w:t>: El robot en la esquina inferior izquierda lanza bombas destructivas hacia Goku. Estas bombas tienen diferentes distancias de lanzamiento y pueden variar en velocidad. El robot lanzará las bombas verticalmente en un patrón que Goku debe esquivar saltando o moviéndose a los lados. El jugador debe anticiparse al lanzamiento y evadirlas de manera oportuna.</w:t>
       </w:r>
     </w:p>
     <w:p>
       <w:pPr>
-        <w:pStyle w:val="Prrafodelista"/>
+        <w:pStyle w:val="ListParagraph"/>
         <w:numPr>
           <w:ilvl w:val="2"/>
           <w:numId w:val="46"/>
@@ -4120,7 +4011,7 @@
     </w:p>
     <w:p>
       <w:pPr>
-        <w:pStyle w:val="Prrafodelista"/>
+        <w:pStyle w:val="ListParagraph"/>
         <w:numPr>
           <w:ilvl w:val="3"/>
           <w:numId w:val="46"/>
@@ -4140,78 +4031,28 @@
           <w:sz w:val="24"/>
           <w:szCs w:val="24"/>
         </w:rPr>
-        <w:t xml:space="preserve">Si </w:t>
-      </w:r>
-      <w:proofErr w:type="spellStart"/>
-      <w:r>
-        <w:rPr>
-          <w:rFonts w:ascii="Arial" w:hAnsi="Arial" w:cs="Arial"/>
-          <w:b/>
-          <w:bCs/>
-          <w:sz w:val="24"/>
-          <w:szCs w:val="24"/>
-        </w:rPr>
-        <w:t>Goku</w:t>
-      </w:r>
-      <w:proofErr w:type="spellEnd"/>
-      <w:r>
-        <w:rPr>
-          <w:rFonts w:ascii="Arial" w:hAnsi="Arial" w:cs="Arial"/>
-          <w:b/>
-          <w:bCs/>
-          <w:sz w:val="24"/>
-          <w:szCs w:val="24"/>
-        </w:rPr>
-        <w:t xml:space="preserve"> recolecta las 10 cápsulas de energía</w:t>
-      </w:r>
-      <w:r>
-        <w:rPr>
-          <w:rFonts w:ascii="Arial" w:hAnsi="Arial" w:cs="Arial"/>
-          <w:sz w:val="24"/>
-          <w:szCs w:val="24"/>
-        </w:rPr>
-        <w:t xml:space="preserve">: Esto activa el </w:t>
-      </w:r>
-      <w:proofErr w:type="spellStart"/>
-      <w:r>
-        <w:rPr>
-          <w:rFonts w:ascii="Arial" w:hAnsi="Arial" w:cs="Arial"/>
-          <w:sz w:val="24"/>
-          <w:szCs w:val="24"/>
-        </w:rPr>
-        <w:t>Kamehameha</w:t>
-      </w:r>
-      <w:proofErr w:type="spellEnd"/>
-      <w:r>
-        <w:rPr>
-          <w:rFonts w:ascii="Arial" w:hAnsi="Arial" w:cs="Arial"/>
-          <w:sz w:val="24"/>
-          <w:szCs w:val="24"/>
-        </w:rPr>
-        <w:t xml:space="preserve">, y </w:t>
-      </w:r>
-      <w:proofErr w:type="spellStart"/>
-      <w:r>
-        <w:rPr>
-          <w:rFonts w:ascii="Arial" w:hAnsi="Arial" w:cs="Arial"/>
-          <w:sz w:val="24"/>
-          <w:szCs w:val="24"/>
-        </w:rPr>
-        <w:t>Goku</w:t>
-      </w:r>
-      <w:proofErr w:type="spellEnd"/>
-      <w:r>
-        <w:rPr>
-          <w:rFonts w:ascii="Arial" w:hAnsi="Arial" w:cs="Arial"/>
-          <w:sz w:val="24"/>
-          <w:szCs w:val="24"/>
-        </w:rPr>
-        <w:t xml:space="preserve"> podrá usarlo para destruir al robot. Al hacerlo, se obtiene la séptima esfera del dragón y el jugador pasa al siguiente nivel.</w:t>
+        <w:t>Si Goku recolecta las 10 cápsulas de energía</w:t>
+      </w:r>
+      <w:r>
+        <w:rPr>
+          <w:rFonts w:ascii="Arial" w:hAnsi="Arial" w:cs="Arial"/>
+          <w:sz w:val="24"/>
+          <w:szCs w:val="24"/>
+        </w:rPr>
+        <w:t>: Esto activa el Kamehameha, y Goku podrá usarlo para destruir al robot. Al hacerlo, se obtiene la séptima esfera del dragón</w:t>
+      </w:r>
+      <w:r>
+        <w:rPr>
+          <w:rFonts w:ascii="Arial" w:hAnsi="Arial" w:cs="Arial"/>
+          <w:sz w:val="24"/>
+          <w:szCs w:val="24"/>
+        </w:rPr>
+        <w:t xml:space="preserve">, indicando que se ha ganado la partida. </w:t>
       </w:r>
     </w:p>
     <w:p>
       <w:pPr>
-        <w:pStyle w:val="Prrafodelista"/>
+        <w:pStyle w:val="ListParagraph"/>
         <w:numPr>
           <w:ilvl w:val="3"/>
           <w:numId w:val="46"/>
@@ -4231,29 +4072,8 @@
           <w:sz w:val="24"/>
           <w:szCs w:val="24"/>
         </w:rPr>
-        <w:t xml:space="preserve">Si </w:t>
-      </w:r>
-      <w:proofErr w:type="spellStart"/>
-      <w:r>
-        <w:rPr>
-          <w:rFonts w:ascii="Arial" w:hAnsi="Arial" w:cs="Arial"/>
-          <w:b/>
-          <w:bCs/>
-          <w:sz w:val="24"/>
-          <w:szCs w:val="24"/>
-        </w:rPr>
-        <w:t>Goku</w:t>
-      </w:r>
-      <w:proofErr w:type="spellEnd"/>
-      <w:r>
-        <w:rPr>
-          <w:rFonts w:ascii="Arial" w:hAnsi="Arial" w:cs="Arial"/>
-          <w:b/>
-          <w:bCs/>
-          <w:sz w:val="24"/>
-          <w:szCs w:val="24"/>
-        </w:rPr>
-        <w:t xml:space="preserve"> pierde toda su vida</w:t>
+        <w:lastRenderedPageBreak/>
+        <w:t>Si Goku pierde toda su vida</w:t>
       </w:r>
       <w:r>
         <w:rPr>
@@ -4266,7 +4086,7 @@
     </w:p>
     <w:p>
       <w:pPr>
-        <w:pStyle w:val="Prrafodelista"/>
+        <w:pStyle w:val="ListParagraph"/>
         <w:numPr>
           <w:ilvl w:val="2"/>
           <w:numId w:val="46"/>
@@ -4286,9 +4106,16 @@
           <w:sz w:val="24"/>
           <w:szCs w:val="24"/>
         </w:rPr>
-        <w:t xml:space="preserve">Visualización del </w:t>
-      </w:r>
-      <w:proofErr w:type="spellStart"/>
+        <w:t>Visualización del Kamehameha</w:t>
+      </w:r>
+      <w:r>
+        <w:rPr>
+          <w:rFonts w:ascii="Arial" w:hAnsi="Arial" w:cs="Arial"/>
+          <w:sz w:val="24"/>
+          <w:szCs w:val="24"/>
+        </w:rPr>
+        <w:t xml:space="preserve">: Al reunir las 10 cápsulas de energía, se activa un botón o un indicador en pantalla que permite al jugador hacer el </w:t>
+      </w:r>
       <w:r>
         <w:rPr>
           <w:rFonts w:ascii="Arial" w:hAnsi="Arial" w:cs="Arial"/>
@@ -4299,27 +4126,6 @@
         </w:rPr>
         <w:t>Kamehameha</w:t>
       </w:r>
-      <w:proofErr w:type="spellEnd"/>
-      <w:r>
-        <w:rPr>
-          <w:rFonts w:ascii="Arial" w:hAnsi="Arial" w:cs="Arial"/>
-          <w:sz w:val="24"/>
-          <w:szCs w:val="24"/>
-        </w:rPr>
-        <w:t xml:space="preserve">: Al reunir las 10 cápsulas de energía, se activa un botón o un indicador en pantalla que permite al jugador hacer el </w:t>
-      </w:r>
-      <w:proofErr w:type="spellStart"/>
-      <w:r>
-        <w:rPr>
-          <w:rFonts w:ascii="Arial" w:hAnsi="Arial" w:cs="Arial"/>
-          <w:b/>
-          <w:bCs/>
-          <w:sz w:val="24"/>
-          <w:szCs w:val="24"/>
-        </w:rPr>
-        <w:t>Kamehameha</w:t>
-      </w:r>
-      <w:proofErr w:type="spellEnd"/>
       <w:r>
         <w:rPr>
           <w:rFonts w:ascii="Arial" w:hAnsi="Arial" w:cs="Arial"/>
@@ -4331,30 +4137,18 @@
     </w:p>
     <w:p>
       <w:pPr>
-        <w:pStyle w:val="Prrafodelista"/>
-        <w:ind w:left="1418"/>
-        <w:rPr>
-          <w:rFonts w:ascii="Arial" w:hAnsi="Arial" w:cs="Arial"/>
-          <w:sz w:val="24"/>
-          <w:szCs w:val="24"/>
-          <w:highlight w:val="yellow"/>
+        <w:pStyle w:val="ListParagraph"/>
+        <w:ind w:left="1429"/>
+        <w:rPr>
+          <w:rFonts w:ascii="Arial" w:hAnsi="Arial" w:cs="Arial"/>
+          <w:sz w:val="24"/>
+          <w:szCs w:val="24"/>
         </w:rPr>
       </w:pPr>
     </w:p>
     <w:p>
       <w:pPr>
-        <w:pStyle w:val="Prrafodelista"/>
-        <w:ind w:left="1429"/>
-        <w:rPr>
-          <w:rFonts w:ascii="Arial" w:hAnsi="Arial" w:cs="Arial"/>
-          <w:sz w:val="24"/>
-          <w:szCs w:val="24"/>
-        </w:rPr>
-      </w:pPr>
-    </w:p>
-    <w:p>
-      <w:pPr>
-        <w:pStyle w:val="Prrafodelista"/>
+        <w:pStyle w:val="ListParagraph"/>
         <w:numPr>
           <w:ilvl w:val="1"/>
           <w:numId w:val="22"/>
@@ -4381,7 +4175,7 @@
     </w:p>
     <w:p>
       <w:pPr>
-        <w:pStyle w:val="Prrafodelista"/>
+        <w:pStyle w:val="ListParagraph"/>
         <w:numPr>
           <w:ilvl w:val="1"/>
           <w:numId w:val="37"/>
@@ -4409,7 +4203,7 @@
     </w:p>
     <w:p>
       <w:pPr>
-        <w:pStyle w:val="Prrafodelista"/>
+        <w:pStyle w:val="ListParagraph"/>
         <w:numPr>
           <w:ilvl w:val="2"/>
           <w:numId w:val="37"/>
@@ -4465,7 +4259,7 @@
     </w:p>
     <w:p>
       <w:pPr>
-        <w:pStyle w:val="Prrafodelista"/>
+        <w:pStyle w:val="ListParagraph"/>
         <w:numPr>
           <w:ilvl w:val="2"/>
           <w:numId w:val="37"/>
@@ -4509,7 +4303,7 @@
     </w:p>
     <w:p>
       <w:pPr>
-        <w:pStyle w:val="Prrafodelista"/>
+        <w:pStyle w:val="ListParagraph"/>
         <w:numPr>
           <w:ilvl w:val="2"/>
           <w:numId w:val="37"/>
@@ -4572,21 +4366,12 @@
           <w:sz w:val="24"/>
           <w:szCs w:val="24"/>
         </w:rPr>
-        <w:t xml:space="preserve">, se generan fuera de la </w:t>
-      </w:r>
-      <w:r>
-        <w:rPr>
-          <w:rFonts w:ascii="Arial" w:hAnsi="Arial" w:cs="Arial"/>
-          <w:sz w:val="24"/>
-          <w:szCs w:val="24"/>
-        </w:rPr>
-        <w:lastRenderedPageBreak/>
-        <w:t xml:space="preserve">pantalla y desaparecen al salir por la izquierda o al solucionar con Goku. </w:t>
+        <w:t xml:space="preserve">, se generan fuera de la pantalla y desaparecen al salir por la izquierda o al solucionar con Goku. </w:t>
       </w:r>
     </w:p>
     <w:p>
       <w:pPr>
-        <w:pStyle w:val="Prrafodelista"/>
+        <w:pStyle w:val="ListParagraph"/>
         <w:numPr>
           <w:ilvl w:val="2"/>
           <w:numId w:val="37"/>
@@ -4622,7 +4407,7 @@
     </w:p>
     <w:p>
       <w:pPr>
-        <w:pStyle w:val="Prrafodelista"/>
+        <w:pStyle w:val="ListParagraph"/>
         <w:numPr>
           <w:ilvl w:val="2"/>
           <w:numId w:val="37"/>
@@ -4690,7 +4475,7 @@
     </w:p>
     <w:p>
       <w:pPr>
-        <w:pStyle w:val="Prrafodelista"/>
+        <w:pStyle w:val="ListParagraph"/>
         <w:numPr>
           <w:ilvl w:val="2"/>
           <w:numId w:val="37"/>
@@ -4736,7 +4521,7 @@
     </w:p>
     <w:p>
       <w:pPr>
-        <w:pStyle w:val="Prrafodelista"/>
+        <w:pStyle w:val="ListParagraph"/>
         <w:numPr>
           <w:ilvl w:val="2"/>
           <w:numId w:val="37"/>
@@ -4812,7 +4597,7 @@
     </w:p>
     <w:p>
       <w:pPr>
-        <w:pStyle w:val="Prrafodelista"/>
+        <w:pStyle w:val="ListParagraph"/>
         <w:numPr>
           <w:ilvl w:val="2"/>
           <w:numId w:val="37"/>
@@ -4840,7 +4625,7 @@
     </w:p>
     <w:p>
       <w:pPr>
-        <w:pStyle w:val="Prrafodelista"/>
+        <w:pStyle w:val="ListParagraph"/>
         <w:numPr>
           <w:ilvl w:val="3"/>
           <w:numId w:val="37"/>
@@ -4868,7 +4653,7 @@
     </w:p>
     <w:p>
       <w:pPr>
-        <w:pStyle w:val="Prrafodelista"/>
+        <w:pStyle w:val="ListParagraph"/>
         <w:ind w:left="2880"/>
         <w:jc w:val="both"/>
         <w:rPr>
@@ -5003,7 +4788,7 @@
     </w:p>
     <w:p>
       <w:pPr>
-        <w:pStyle w:val="Prrafodelista"/>
+        <w:pStyle w:val="ListParagraph"/>
         <w:numPr>
           <w:ilvl w:val="3"/>
           <w:numId w:val="37"/>
@@ -5031,7 +4816,7 @@
     </w:p>
     <w:p>
       <w:pPr>
-        <w:pStyle w:val="Prrafodelista"/>
+        <w:pStyle w:val="ListParagraph"/>
         <w:ind w:left="2880"/>
         <w:jc w:val="both"/>
         <w:rPr>
@@ -5168,7 +4953,7 @@
     </w:p>
     <w:p>
       <w:pPr>
-        <w:pStyle w:val="Prrafodelista"/>
+        <w:pStyle w:val="ListParagraph"/>
         <w:numPr>
           <w:ilvl w:val="3"/>
           <w:numId w:val="37"/>
@@ -5191,12 +4976,13 @@
           <w:sz w:val="24"/>
           <w:szCs w:val="24"/>
         </w:rPr>
+        <w:lastRenderedPageBreak/>
         <w:t xml:space="preserve">Obstáculos – MRU hacia la izquierda: </w:t>
       </w:r>
     </w:p>
     <w:p>
       <w:pPr>
-        <w:pStyle w:val="Prrafodelista"/>
+        <w:pStyle w:val="ListParagraph"/>
         <w:ind w:left="2880"/>
         <w:jc w:val="both"/>
         <w:rPr>
@@ -5330,7 +5116,7 @@
     </w:p>
     <w:p>
       <w:pPr>
-        <w:pStyle w:val="Prrafodelista"/>
+        <w:pStyle w:val="ListParagraph"/>
         <w:numPr>
           <w:ilvl w:val="2"/>
           <w:numId w:val="37"/>
@@ -5357,7 +5143,7 @@
     </w:p>
     <w:p>
       <w:pPr>
-        <w:pStyle w:val="Prrafodelista"/>
+        <w:pStyle w:val="ListParagraph"/>
         <w:numPr>
           <w:ilvl w:val="3"/>
           <w:numId w:val="37"/>
@@ -5392,7 +5178,7 @@
     </w:p>
     <w:p>
       <w:pPr>
-        <w:pStyle w:val="Prrafodelista"/>
+        <w:pStyle w:val="ListParagraph"/>
         <w:numPr>
           <w:ilvl w:val="3"/>
           <w:numId w:val="37"/>
@@ -5427,7 +5213,7 @@
     </w:p>
     <w:p>
       <w:pPr>
-        <w:pStyle w:val="Prrafodelista"/>
+        <w:pStyle w:val="ListParagraph"/>
         <w:numPr>
           <w:ilvl w:val="3"/>
           <w:numId w:val="37"/>
@@ -5462,7 +5248,7 @@
     </w:p>
     <w:p>
       <w:pPr>
-        <w:pStyle w:val="Prrafodelista"/>
+        <w:pStyle w:val="ListParagraph"/>
         <w:ind w:left="2880"/>
         <w:jc w:val="both"/>
         <w:rPr>
@@ -5477,7 +5263,7 @@
     </w:p>
     <w:p>
       <w:pPr>
-        <w:pStyle w:val="Prrafodelista"/>
+        <w:pStyle w:val="ListParagraph"/>
         <w:numPr>
           <w:ilvl w:val="1"/>
           <w:numId w:val="37"/>
@@ -5505,7 +5291,7 @@
     </w:p>
     <w:p>
       <w:pPr>
-        <w:pStyle w:val="Prrafodelista"/>
+        <w:pStyle w:val="ListParagraph"/>
         <w:numPr>
           <w:ilvl w:val="2"/>
           <w:numId w:val="47"/>
@@ -5533,66 +5319,12 @@
           <w:sz w:val="24"/>
           <w:szCs w:val="24"/>
         </w:rPr>
-        <w:t xml:space="preserve"> En este nivel, la barra de vida de </w:t>
-      </w:r>
-      <w:proofErr w:type="spellStart"/>
-      <w:r>
-        <w:rPr>
-          <w:rFonts w:ascii="Arial" w:hAnsi="Arial" w:cs="Arial"/>
-          <w:sz w:val="24"/>
-          <w:szCs w:val="24"/>
-        </w:rPr>
-        <w:t>Goku</w:t>
-      </w:r>
-      <w:proofErr w:type="spellEnd"/>
-      <w:r>
-        <w:rPr>
-          <w:rFonts w:ascii="Arial" w:hAnsi="Arial" w:cs="Arial"/>
-          <w:sz w:val="24"/>
-          <w:szCs w:val="24"/>
-        </w:rPr>
-        <w:t xml:space="preserve"> se mantiene visible en la parte superior de la pantalla, así como el temporizador que cuenta el tiempo restante para recolectar las 10 cápsulas de energía. También se muestra el contador de cápsulas recolectadas y un indicador del </w:t>
-      </w:r>
-      <w:proofErr w:type="spellStart"/>
-      <w:r>
-        <w:rPr>
-          <w:rFonts w:ascii="Arial" w:hAnsi="Arial" w:cs="Arial"/>
-          <w:sz w:val="24"/>
-          <w:szCs w:val="24"/>
-        </w:rPr>
-        <w:t>Kamehameha</w:t>
-      </w:r>
-      <w:proofErr w:type="spellEnd"/>
-      <w:r>
-        <w:rPr>
-          <w:rFonts w:ascii="Arial" w:hAnsi="Arial" w:cs="Arial"/>
-          <w:sz w:val="24"/>
-          <w:szCs w:val="24"/>
-        </w:rPr>
-        <w:t xml:space="preserve"> que aparecerá cuando </w:t>
-      </w:r>
-      <w:proofErr w:type="spellStart"/>
-      <w:r>
-        <w:rPr>
-          <w:rFonts w:ascii="Arial" w:hAnsi="Arial" w:cs="Arial"/>
-          <w:sz w:val="24"/>
-          <w:szCs w:val="24"/>
-        </w:rPr>
-        <w:t>Goku</w:t>
-      </w:r>
-      <w:proofErr w:type="spellEnd"/>
-      <w:r>
-        <w:rPr>
-          <w:rFonts w:ascii="Arial" w:hAnsi="Arial" w:cs="Arial"/>
-          <w:sz w:val="24"/>
-          <w:szCs w:val="24"/>
-        </w:rPr>
-        <w:t xml:space="preserve"> haya recolectado todas las cápsulas necesarias.</w:t>
+        <w:t xml:space="preserve"> En este nivel, la barra de vida de Goku se mantiene visible en la parte superior de la pantalla, así como el temporizador que cuenta el tiempo restante para recolectar las 10 cápsulas de energía. También se muestra el contador de cápsulas recolectadas y un indicador del Kamehameha que aparecerá cuando Goku haya recolectado todas las cápsulas necesarias.</w:t>
       </w:r>
     </w:p>
     <w:p>
       <w:pPr>
-        <w:pStyle w:val="Prrafodelista"/>
+        <w:pStyle w:val="ListParagraph"/>
         <w:numPr>
           <w:ilvl w:val="2"/>
           <w:numId w:val="47"/>
@@ -5604,7 +5336,6 @@
           <w:szCs w:val="24"/>
         </w:rPr>
       </w:pPr>
-      <w:proofErr w:type="spellStart"/>
       <w:r>
         <w:rPr>
           <w:rFonts w:ascii="Arial" w:hAnsi="Arial" w:cs="Arial"/>
@@ -5613,67 +5344,52 @@
           <w:sz w:val="24"/>
           <w:szCs w:val="24"/>
         </w:rPr>
-        <w:t>Goku</w:t>
-      </w:r>
-      <w:proofErr w:type="spellEnd"/>
-      <w:r>
-        <w:rPr>
-          <w:rFonts w:ascii="Arial" w:hAnsi="Arial" w:cs="Arial"/>
-          <w:b/>
-          <w:bCs/>
-          <w:sz w:val="24"/>
-          <w:szCs w:val="24"/>
-        </w:rPr>
-        <w:t xml:space="preserve"> (personaje principal):</w:t>
-      </w:r>
-      <w:r>
-        <w:rPr>
-          <w:rFonts w:ascii="Arial" w:hAnsi="Arial" w:cs="Arial"/>
-          <w:sz w:val="24"/>
-          <w:szCs w:val="24"/>
-        </w:rPr>
-        <w:t xml:space="preserve"> </w:t>
-      </w:r>
-      <w:proofErr w:type="spellStart"/>
-      <w:r>
-        <w:rPr>
-          <w:rFonts w:ascii="Arial" w:hAnsi="Arial" w:cs="Arial"/>
-          <w:sz w:val="24"/>
-          <w:szCs w:val="24"/>
-        </w:rPr>
-        <w:t>Goku</w:t>
-      </w:r>
-      <w:proofErr w:type="spellEnd"/>
-      <w:r>
-        <w:rPr>
-          <w:rFonts w:ascii="Arial" w:hAnsi="Arial" w:cs="Arial"/>
-          <w:sz w:val="24"/>
-          <w:szCs w:val="24"/>
-        </w:rPr>
-        <w:t xml:space="preserve"> es controlado completamente por el jugador, quien puede moverlo hacia la izquierda y derecha usando las teclas de flecha o las teclas personalizadas. También puede saltar (con la tecla de salto) para evitar los ataques del robot. El movimiento de </w:t>
-      </w:r>
-      <w:proofErr w:type="spellStart"/>
-      <w:r>
-        <w:rPr>
-          <w:rFonts w:ascii="Arial" w:hAnsi="Arial" w:cs="Arial"/>
-          <w:sz w:val="24"/>
-          <w:szCs w:val="24"/>
-        </w:rPr>
-        <w:t>Goku</w:t>
-      </w:r>
-      <w:proofErr w:type="spellEnd"/>
-      <w:r>
-        <w:rPr>
-          <w:rFonts w:ascii="Arial" w:hAnsi="Arial" w:cs="Arial"/>
-          <w:sz w:val="24"/>
-          <w:szCs w:val="24"/>
-        </w:rPr>
-        <w:t xml:space="preserve"> es rápido y responsivo, lo que permite al jugador esquivar ataques y atrapar las cápsulas de energía.</w:t>
+        <w:t>Goku (personaje principal):</w:t>
+      </w:r>
+      <w:r>
+        <w:rPr>
+          <w:rFonts w:ascii="Arial" w:hAnsi="Arial" w:cs="Arial"/>
+          <w:sz w:val="24"/>
+          <w:szCs w:val="24"/>
+        </w:rPr>
+        <w:t xml:space="preserve"> Goku es controlado completamente por el jugador, quien puede moverlo hacia la izquierda y derecha usando las teclas </w:t>
+      </w:r>
+      <w:r>
+        <w:rPr>
+          <w:rFonts w:ascii="Arial" w:hAnsi="Arial" w:cs="Arial"/>
+          <w:sz w:val="24"/>
+          <w:szCs w:val="24"/>
+        </w:rPr>
+        <w:t>A y D</w:t>
+      </w:r>
+      <w:r>
+        <w:rPr>
+          <w:rFonts w:ascii="Arial" w:hAnsi="Arial" w:cs="Arial"/>
+          <w:sz w:val="24"/>
+          <w:szCs w:val="24"/>
+        </w:rPr>
+        <w:t>. También puede saltar (</w:t>
+      </w:r>
+      <w:r>
+        <w:rPr>
+          <w:rFonts w:ascii="Arial" w:hAnsi="Arial" w:cs="Arial"/>
+          <w:sz w:val="24"/>
+          <w:szCs w:val="24"/>
+        </w:rPr>
+        <w:t>tecla W y D</w:t>
+      </w:r>
+      <w:r>
+        <w:rPr>
+          <w:rFonts w:ascii="Arial" w:hAnsi="Arial" w:cs="Arial"/>
+          <w:sz w:val="24"/>
+          <w:szCs w:val="24"/>
+        </w:rPr>
+        <w:t>) para evitar los ataques del robot. El movimiento de Goku es rápido y responsivo, lo que permite al jugador esquivar ataques y atrapar las cápsulas de energía.</w:t>
       </w:r>
     </w:p>
     <w:p>
       <w:pPr>
-        <w:pStyle w:val="Prrafodelista"/>
+        <w:pStyle w:val="ListParagraph"/>
         <w:numPr>
           <w:ilvl w:val="2"/>
           <w:numId w:val="47"/>
@@ -5701,57 +5417,12 @@
           <w:sz w:val="24"/>
           <w:szCs w:val="24"/>
         </w:rPr>
-        <w:t xml:space="preserve"> Las cápsulas caen desde la parte superior de la pantalla, de manera vertical, en intervalos aleatorios. </w:t>
-      </w:r>
-      <w:proofErr w:type="spellStart"/>
-      <w:r>
-        <w:rPr>
-          <w:rFonts w:ascii="Arial" w:hAnsi="Arial" w:cs="Arial"/>
-          <w:sz w:val="24"/>
-          <w:szCs w:val="24"/>
-        </w:rPr>
-        <w:t>Goku</w:t>
-      </w:r>
-      <w:proofErr w:type="spellEnd"/>
-      <w:r>
-        <w:rPr>
-          <w:rFonts w:ascii="Arial" w:hAnsi="Arial" w:cs="Arial"/>
-          <w:sz w:val="24"/>
-          <w:szCs w:val="24"/>
-        </w:rPr>
-        <w:t xml:space="preserve"> debe moverse para atraparlas antes de que </w:t>
-      </w:r>
-      <w:r>
-        <w:rPr>
-          <w:rFonts w:ascii="Arial" w:hAnsi="Arial" w:cs="Arial"/>
-          <w:sz w:val="24"/>
-          <w:szCs w:val="24"/>
-        </w:rPr>
-        <w:lastRenderedPageBreak/>
-        <w:t xml:space="preserve">lleguen al final de la pantalla. Al recolectar las 10 cápsulas, se activa el </w:t>
-      </w:r>
-      <w:proofErr w:type="spellStart"/>
-      <w:r>
-        <w:rPr>
-          <w:rFonts w:ascii="Arial" w:hAnsi="Arial" w:cs="Arial"/>
-          <w:sz w:val="24"/>
-          <w:szCs w:val="24"/>
-        </w:rPr>
-        <w:t>Kamehameha</w:t>
-      </w:r>
-      <w:proofErr w:type="spellEnd"/>
-      <w:r>
-        <w:rPr>
-          <w:rFonts w:ascii="Arial" w:hAnsi="Arial" w:cs="Arial"/>
-          <w:sz w:val="24"/>
-          <w:szCs w:val="24"/>
-        </w:rPr>
-        <w:t xml:space="preserve"> para atacar al robot.</w:t>
+        <w:t xml:space="preserve"> Las cápsulas caen desde la parte superior de la pantalla, de manera vertical, en intervalos aleatorios. Goku debe moverse para atraparlas antes de que lleguen al final de la pantalla. Al recolectar las 10 cápsulas, se activa el Kamehameha para atacar al robot.</w:t>
       </w:r>
     </w:p>
     <w:p>
       <w:pPr>
-        <w:pStyle w:val="Prrafodelista"/>
+        <w:pStyle w:val="ListParagraph"/>
         <w:numPr>
           <w:ilvl w:val="2"/>
           <w:numId w:val="47"/>
@@ -5779,48 +5450,12 @@
           <w:sz w:val="24"/>
           <w:szCs w:val="24"/>
         </w:rPr>
-        <w:t xml:space="preserve">): El robot está ubicado en la esquina inferior izquierda de la pantalla. Tiene un movimiento vertical limitado, moviendo sus brazos para lanzar bombas destructivas en diferentes distancias y direcciones hacia </w:t>
-      </w:r>
-      <w:proofErr w:type="spellStart"/>
-      <w:r>
-        <w:rPr>
-          <w:rFonts w:ascii="Arial" w:hAnsi="Arial" w:cs="Arial"/>
-          <w:sz w:val="24"/>
-          <w:szCs w:val="24"/>
-        </w:rPr>
-        <w:t>Goku</w:t>
-      </w:r>
-      <w:proofErr w:type="spellEnd"/>
-      <w:r>
-        <w:rPr>
-          <w:rFonts w:ascii="Arial" w:hAnsi="Arial" w:cs="Arial"/>
-          <w:sz w:val="24"/>
-          <w:szCs w:val="24"/>
-        </w:rPr>
-        <w:t xml:space="preserve">. Las bombas caen verticalmente y </w:t>
-      </w:r>
-      <w:proofErr w:type="spellStart"/>
-      <w:r>
-        <w:rPr>
-          <w:rFonts w:ascii="Arial" w:hAnsi="Arial" w:cs="Arial"/>
-          <w:sz w:val="24"/>
-          <w:szCs w:val="24"/>
-        </w:rPr>
-        <w:t>Goku</w:t>
-      </w:r>
-      <w:proofErr w:type="spellEnd"/>
-      <w:r>
-        <w:rPr>
-          <w:rFonts w:ascii="Arial" w:hAnsi="Arial" w:cs="Arial"/>
-          <w:sz w:val="24"/>
-          <w:szCs w:val="24"/>
-        </w:rPr>
-        <w:t xml:space="preserve"> debe evitarlas o recibir daño. El robot también puede generar una animación visual de "disparo" antes de lanzar las bombas.</w:t>
+        <w:t>): El robot está ubicado en la esquina inferior izquierda de la pantalla. Tiene un movimiento vertical limitado, moviendo sus brazos para lanzar bombas destructivas en diferentes distancias y direcciones hacia Goku. Las bombas caen verticalmente y Goku debe evitarlas o recibir daño. El robot también puede generar una animación visual de "disparo" antes de lanzar las bombas.</w:t>
       </w:r>
     </w:p>
     <w:p>
       <w:pPr>
-        <w:pStyle w:val="Prrafodelista"/>
+        <w:pStyle w:val="ListParagraph"/>
         <w:numPr>
           <w:ilvl w:val="2"/>
           <w:numId w:val="47"/>
@@ -5848,48 +5483,12 @@
           <w:sz w:val="24"/>
           <w:szCs w:val="24"/>
         </w:rPr>
-        <w:t xml:space="preserve"> En este nivel, la cámara no se mueve hacia la derecha, sino que sigue a </w:t>
-      </w:r>
-      <w:proofErr w:type="spellStart"/>
-      <w:r>
-        <w:rPr>
-          <w:rFonts w:ascii="Arial" w:hAnsi="Arial" w:cs="Arial"/>
-          <w:sz w:val="24"/>
-          <w:szCs w:val="24"/>
-        </w:rPr>
-        <w:t>Goku</w:t>
-      </w:r>
-      <w:proofErr w:type="spellEnd"/>
-      <w:r>
-        <w:rPr>
-          <w:rFonts w:ascii="Arial" w:hAnsi="Arial" w:cs="Arial"/>
-          <w:sz w:val="24"/>
-          <w:szCs w:val="24"/>
-        </w:rPr>
-        <w:t xml:space="preserve"> mientras se mueve hacia la izquierda o derecha. La cámara asegura que </w:t>
-      </w:r>
-      <w:proofErr w:type="spellStart"/>
-      <w:r>
-        <w:rPr>
-          <w:rFonts w:ascii="Arial" w:hAnsi="Arial" w:cs="Arial"/>
-          <w:sz w:val="24"/>
-          <w:szCs w:val="24"/>
-        </w:rPr>
-        <w:t>Goku</w:t>
-      </w:r>
-      <w:proofErr w:type="spellEnd"/>
-      <w:r>
-        <w:rPr>
-          <w:rFonts w:ascii="Arial" w:hAnsi="Arial" w:cs="Arial"/>
-          <w:sz w:val="24"/>
-          <w:szCs w:val="24"/>
-        </w:rPr>
-        <w:t xml:space="preserve"> siempre esté visible, pero no desplaza el fondo como en el Nivel I, ya que los elementos de este nivel están más estáticos, como las cápsulas y los ataques del robot.</w:t>
+        <w:t xml:space="preserve"> En este nivel, la cámara no se mueve hacia la derecha, sino que sigue a Goku mientras se mueve hacia la izquierda o derecha. La cámara asegura que Goku siempre esté visible, pero no desplaza el fondo como en el Nivel I, ya que los elementos de este nivel están más estáticos, como las cápsulas y los ataques del robot.</w:t>
       </w:r>
     </w:p>
     <w:p>
       <w:pPr>
-        <w:pStyle w:val="Prrafodelista"/>
+        <w:pStyle w:val="ListParagraph"/>
         <w:numPr>
           <w:ilvl w:val="2"/>
           <w:numId w:val="47"/>
@@ -5917,48 +5516,21 @@
           <w:sz w:val="24"/>
           <w:szCs w:val="24"/>
         </w:rPr>
-        <w:t xml:space="preserve"> Se mantiene un temporizador que cuenta el tiempo restante para que </w:t>
-      </w:r>
-      <w:proofErr w:type="spellStart"/>
-      <w:r>
-        <w:rPr>
-          <w:rFonts w:ascii="Arial" w:hAnsi="Arial" w:cs="Arial"/>
-          <w:sz w:val="24"/>
-          <w:szCs w:val="24"/>
-        </w:rPr>
-        <w:t>Goku</w:t>
-      </w:r>
-      <w:proofErr w:type="spellEnd"/>
-      <w:r>
-        <w:rPr>
-          <w:rFonts w:ascii="Arial" w:hAnsi="Arial" w:cs="Arial"/>
-          <w:sz w:val="24"/>
-          <w:szCs w:val="24"/>
-        </w:rPr>
-        <w:t xml:space="preserve"> recoja las 10 cápsulas de energía. El tiempo se muestra visualmente en la parte superior de la pantalla. Si el temporizador llega a cero antes de que </w:t>
-      </w:r>
-      <w:proofErr w:type="spellStart"/>
-      <w:r>
-        <w:rPr>
-          <w:rFonts w:ascii="Arial" w:hAnsi="Arial" w:cs="Arial"/>
-          <w:sz w:val="24"/>
-          <w:szCs w:val="24"/>
-        </w:rPr>
-        <w:t>Goku</w:t>
-      </w:r>
-      <w:proofErr w:type="spellEnd"/>
-      <w:r>
-        <w:rPr>
-          <w:rFonts w:ascii="Arial" w:hAnsi="Arial" w:cs="Arial"/>
-          <w:sz w:val="24"/>
-          <w:szCs w:val="24"/>
-        </w:rPr>
-        <w:t xml:space="preserve"> recoja todas las cápsulas, el jugador pierde.</w:t>
+        <w:t xml:space="preserve"> Se mantiene un temporizador que cuenta el tiempo restante para que Goku recoja las 10 cápsulas de energía. El tiempo se muestra visualmente en la parte superior </w:t>
+      </w:r>
+      <w:r>
+        <w:rPr>
+          <w:rFonts w:ascii="Arial" w:hAnsi="Arial" w:cs="Arial"/>
+          <w:sz w:val="24"/>
+          <w:szCs w:val="24"/>
+        </w:rPr>
+        <w:lastRenderedPageBreak/>
+        <w:t>de la pantalla. Si el temporizador llega a cero antes de que Goku recoja todas las cápsulas, el jugador pierde.</w:t>
       </w:r>
     </w:p>
     <w:p>
       <w:pPr>
-        <w:pStyle w:val="Prrafodelista"/>
+        <w:pStyle w:val="ListParagraph"/>
         <w:numPr>
           <w:ilvl w:val="2"/>
           <w:numId w:val="47"/>
@@ -5986,30 +5558,12 @@
           <w:sz w:val="24"/>
           <w:szCs w:val="24"/>
         </w:rPr>
-        <w:t xml:space="preserve"> Similar al Nivel I, la barra de vida se va reduciendo con cada impacto que </w:t>
-      </w:r>
-      <w:proofErr w:type="spellStart"/>
-      <w:r>
-        <w:rPr>
-          <w:rFonts w:ascii="Arial" w:hAnsi="Arial" w:cs="Arial"/>
-          <w:sz w:val="24"/>
-          <w:szCs w:val="24"/>
-        </w:rPr>
-        <w:t>Goku</w:t>
-      </w:r>
-      <w:proofErr w:type="spellEnd"/>
-      <w:r>
-        <w:rPr>
-          <w:rFonts w:ascii="Arial" w:hAnsi="Arial" w:cs="Arial"/>
-          <w:sz w:val="24"/>
-          <w:szCs w:val="24"/>
-        </w:rPr>
-        <w:t xml:space="preserve"> reciba de las bombas del robot. Si la barra de vida llega a cero, el jugador pierde y debe reiniciar el nivel.</w:t>
+        <w:t xml:space="preserve"> Similar al Nivel I, la barra de vida se va reduciendo con cada impacto que Goku reciba de las bombas del robot. Si la barra de vida llega a cero, el jugador pierde y debe reiniciar el nivel.</w:t>
       </w:r>
     </w:p>
     <w:p>
       <w:pPr>
-        <w:pStyle w:val="Prrafodelista"/>
+        <w:pStyle w:val="ListParagraph"/>
         <w:numPr>
           <w:ilvl w:val="2"/>
           <w:numId w:val="47"/>
@@ -6037,48 +5591,12 @@
           <w:sz w:val="24"/>
           <w:szCs w:val="24"/>
         </w:rPr>
-        <w:t xml:space="preserve"> Las bombas caen de manera aleatoria desde los brazos del robot, moviéndose verticalmente hacia </w:t>
-      </w:r>
-      <w:proofErr w:type="spellStart"/>
-      <w:r>
-        <w:rPr>
-          <w:rFonts w:ascii="Arial" w:hAnsi="Arial" w:cs="Arial"/>
-          <w:sz w:val="24"/>
-          <w:szCs w:val="24"/>
-        </w:rPr>
-        <w:t>Goku</w:t>
-      </w:r>
-      <w:proofErr w:type="spellEnd"/>
-      <w:r>
-        <w:rPr>
-          <w:rFonts w:ascii="Arial" w:hAnsi="Arial" w:cs="Arial"/>
-          <w:sz w:val="24"/>
-          <w:szCs w:val="24"/>
-        </w:rPr>
-        <w:t xml:space="preserve">. La cantidad de bombas y la velocidad con la que caen se incrementan a medida que avanza el nivel. La lógica de colisión detecta si una bomba toca a </w:t>
-      </w:r>
-      <w:proofErr w:type="spellStart"/>
-      <w:r>
-        <w:rPr>
-          <w:rFonts w:ascii="Arial" w:hAnsi="Arial" w:cs="Arial"/>
-          <w:sz w:val="24"/>
-          <w:szCs w:val="24"/>
-        </w:rPr>
-        <w:t>Goku</w:t>
-      </w:r>
-      <w:proofErr w:type="spellEnd"/>
-      <w:r>
-        <w:rPr>
-          <w:rFonts w:ascii="Arial" w:hAnsi="Arial" w:cs="Arial"/>
-          <w:sz w:val="24"/>
-          <w:szCs w:val="24"/>
-        </w:rPr>
-        <w:t>, causando la reducción de vida.</w:t>
+        <w:t xml:space="preserve"> Las bombas caen de manera aleatoria desde los brazos del robot, moviéndose verticalmente hacia Goku. La cantidad de bombas y la velocidad con la que caen se incrementan a medida que avanza el nivel. La lógica de colisión detecta si una bomba toca a Goku, causando la reducción de vida.</w:t>
       </w:r>
     </w:p>
     <w:p>
       <w:pPr>
-        <w:pStyle w:val="Prrafodelista"/>
+        <w:pStyle w:val="ListParagraph"/>
         <w:numPr>
           <w:ilvl w:val="2"/>
           <w:numId w:val="47"/>
@@ -6111,7 +5629,7 @@
     </w:p>
     <w:p>
       <w:pPr>
-        <w:pStyle w:val="Prrafodelista"/>
+        <w:pStyle w:val="ListParagraph"/>
         <w:numPr>
           <w:ilvl w:val="3"/>
           <w:numId w:val="47"/>
@@ -6131,78 +5649,20 @@
           <w:sz w:val="24"/>
           <w:szCs w:val="24"/>
         </w:rPr>
-        <w:t xml:space="preserve">Si </w:t>
-      </w:r>
-      <w:proofErr w:type="spellStart"/>
-      <w:r>
-        <w:rPr>
-          <w:rFonts w:ascii="Arial" w:hAnsi="Arial" w:cs="Arial"/>
-          <w:b/>
-          <w:bCs/>
-          <w:sz w:val="24"/>
-          <w:szCs w:val="24"/>
-        </w:rPr>
-        <w:t>Goku</w:t>
-      </w:r>
-      <w:proofErr w:type="spellEnd"/>
-      <w:r>
-        <w:rPr>
-          <w:rFonts w:ascii="Arial" w:hAnsi="Arial" w:cs="Arial"/>
-          <w:b/>
-          <w:bCs/>
-          <w:sz w:val="24"/>
-          <w:szCs w:val="24"/>
-        </w:rPr>
-        <w:t xml:space="preserve"> recolecta las 10 cápsulas de energía:</w:t>
-      </w:r>
-      <w:r>
-        <w:rPr>
-          <w:rFonts w:ascii="Arial" w:hAnsi="Arial" w:cs="Arial"/>
-          <w:sz w:val="24"/>
-          <w:szCs w:val="24"/>
-        </w:rPr>
-        <w:t xml:space="preserve"> Se activa el </w:t>
-      </w:r>
-      <w:proofErr w:type="spellStart"/>
-      <w:r>
-        <w:rPr>
-          <w:rFonts w:ascii="Arial" w:hAnsi="Arial" w:cs="Arial"/>
-          <w:sz w:val="24"/>
-          <w:szCs w:val="24"/>
-        </w:rPr>
-        <w:t>Kamehameha</w:t>
-      </w:r>
-      <w:proofErr w:type="spellEnd"/>
-      <w:r>
-        <w:rPr>
-          <w:rFonts w:ascii="Arial" w:hAnsi="Arial" w:cs="Arial"/>
-          <w:sz w:val="24"/>
-          <w:szCs w:val="24"/>
-        </w:rPr>
-        <w:t xml:space="preserve">, y </w:t>
-      </w:r>
-      <w:proofErr w:type="spellStart"/>
-      <w:r>
-        <w:rPr>
-          <w:rFonts w:ascii="Arial" w:hAnsi="Arial" w:cs="Arial"/>
-          <w:sz w:val="24"/>
-          <w:szCs w:val="24"/>
-        </w:rPr>
-        <w:t>Goku</w:t>
-      </w:r>
-      <w:proofErr w:type="spellEnd"/>
-      <w:r>
-        <w:rPr>
-          <w:rFonts w:ascii="Arial" w:hAnsi="Arial" w:cs="Arial"/>
-          <w:sz w:val="24"/>
-          <w:szCs w:val="24"/>
-        </w:rPr>
-        <w:t xml:space="preserve"> puede atacar al robot para destruirlo. Al destruir al robot, se obtiene la séptima esfera del dragón y el jugador avanza al siguiente nivel.</w:t>
+        <w:t>Si Goku recolecta las 10 cápsulas de energía:</w:t>
+      </w:r>
+      <w:r>
+        <w:rPr>
+          <w:rFonts w:ascii="Arial" w:hAnsi="Arial" w:cs="Arial"/>
+          <w:sz w:val="24"/>
+          <w:szCs w:val="24"/>
+        </w:rPr>
+        <w:t xml:space="preserve"> Se activa el Kamehameha, y Goku puede atacar al robot para destruirlo. Al destruir al robot, se obtiene la séptima esfera del dragón y el jugador avanza al siguiente nivel.</w:t>
       </w:r>
     </w:p>
     <w:p>
       <w:pPr>
-        <w:pStyle w:val="Prrafodelista"/>
+        <w:pStyle w:val="ListParagraph"/>
         <w:numPr>
           <w:ilvl w:val="3"/>
           <w:numId w:val="47"/>
@@ -6222,10 +5682,34 @@
           <w:sz w:val="24"/>
           <w:szCs w:val="24"/>
         </w:rPr>
-        <w:t xml:space="preserve">Si </w:t>
-      </w:r>
-      <w:proofErr w:type="spellStart"/>
-      <w:r>
+        <w:t>Si Goku pierde toda su vida:</w:t>
+      </w:r>
+      <w:r>
+        <w:rPr>
+          <w:rFonts w:ascii="Arial" w:hAnsi="Arial" w:cs="Arial"/>
+          <w:sz w:val="24"/>
+          <w:szCs w:val="24"/>
+        </w:rPr>
+        <w:t xml:space="preserve"> Si Goku recibe demasiado daño de las bombas del robot, el nivel se reinicia, y el jugador debe comenzar de nuevo.</w:t>
+      </w:r>
+    </w:p>
+    <w:p>
+      <w:pPr>
+        <w:pStyle w:val="ListParagraph"/>
+        <w:ind w:left="1440"/>
+        <w:jc w:val="both"/>
+        <w:rPr>
+          <w:rFonts w:ascii="Arial" w:hAnsi="Arial" w:cs="Arial"/>
+          <w:sz w:val="24"/>
+          <w:szCs w:val="24"/>
+        </w:rPr>
+      </w:pPr>
+    </w:p>
+    <w:p>
+      <w:pPr>
+        <w:pStyle w:val="ListParagraph"/>
+        <w:ind w:left="1440"/>
+        <w:jc w:val="both"/>
         <w:rPr>
           <w:rFonts w:ascii="Arial" w:hAnsi="Arial" w:cs="Arial"/>
           <w:b/>
@@ -6233,10 +5717,13 @@
           <w:sz w:val="24"/>
           <w:szCs w:val="24"/>
         </w:rPr>
-        <w:t>Goku</w:t>
-      </w:r>
-      <w:proofErr w:type="spellEnd"/>
-      <w:r>
+      </w:pPr>
+    </w:p>
+    <w:p>
+      <w:pPr>
+        <w:pStyle w:val="ListParagraph"/>
+        <w:ind w:left="1440"/>
+        <w:jc w:val="both"/>
         <w:rPr>
           <w:rFonts w:ascii="Arial" w:hAnsi="Arial" w:cs="Arial"/>
           <w:b/>
@@ -6244,42 +5731,17 @@
           <w:sz w:val="24"/>
           <w:szCs w:val="24"/>
         </w:rPr>
-        <w:t xml:space="preserve"> pierde toda su vida:</w:t>
-      </w:r>
-      <w:r>
-        <w:rPr>
-          <w:rFonts w:ascii="Arial" w:hAnsi="Arial" w:cs="Arial"/>
-          <w:sz w:val="24"/>
-          <w:szCs w:val="24"/>
-        </w:rPr>
-        <w:t xml:space="preserve"> Si </w:t>
-      </w:r>
-      <w:proofErr w:type="spellStart"/>
-      <w:r>
-        <w:rPr>
-          <w:rFonts w:ascii="Arial" w:hAnsi="Arial" w:cs="Arial"/>
-          <w:sz w:val="24"/>
-          <w:szCs w:val="24"/>
-        </w:rPr>
-        <w:t>Goku</w:t>
-      </w:r>
-      <w:proofErr w:type="spellEnd"/>
-      <w:r>
-        <w:rPr>
-          <w:rFonts w:ascii="Arial" w:hAnsi="Arial" w:cs="Arial"/>
-          <w:sz w:val="24"/>
-          <w:szCs w:val="24"/>
-        </w:rPr>
-        <w:t xml:space="preserve"> recibe demasiado daño de las bombas del robot, el nivel se reinicia, y el jugador debe comenzar de nuevo.</w:t>
-      </w:r>
+      </w:pPr>
     </w:p>
     <w:p>
       <w:pPr>
-        <w:pStyle w:val="Prrafodelista"/>
+        <w:pStyle w:val="ListParagraph"/>
         <w:ind w:left="1440"/>
         <w:jc w:val="both"/>
         <w:rPr>
           <w:rFonts w:ascii="Arial" w:hAnsi="Arial" w:cs="Arial"/>
+          <w:b/>
+          <w:bCs/>
           <w:sz w:val="24"/>
           <w:szCs w:val="24"/>
         </w:rPr>
@@ -6287,7 +5749,7 @@
     </w:p>
     <w:p>
       <w:pPr>
-        <w:pStyle w:val="Prrafodelista"/>
+        <w:pStyle w:val="ListParagraph"/>
         <w:ind w:left="1440"/>
         <w:jc w:val="both"/>
         <w:rPr>
@@ -6298,63 +5760,20 @@
           <w:szCs w:val="24"/>
         </w:rPr>
       </w:pPr>
+      <w:r>
+        <w:rPr>
+          <w:rFonts w:ascii="Arial" w:hAnsi="Arial" w:cs="Arial"/>
+          <w:b/>
+          <w:bCs/>
+          <w:sz w:val="24"/>
+          <w:szCs w:val="24"/>
+        </w:rPr>
+        <w:t>Físicas:</w:t>
+      </w:r>
     </w:p>
     <w:p>
       <w:pPr>
-        <w:pStyle w:val="Prrafodelista"/>
-        <w:ind w:left="1440"/>
-        <w:jc w:val="both"/>
-        <w:rPr>
-          <w:rFonts w:ascii="Arial" w:hAnsi="Arial" w:cs="Arial"/>
-          <w:b/>
-          <w:bCs/>
-          <w:sz w:val="24"/>
-          <w:szCs w:val="24"/>
-        </w:rPr>
-      </w:pPr>
-    </w:p>
-    <w:p>
-      <w:pPr>
-        <w:pStyle w:val="Prrafodelista"/>
-        <w:ind w:left="1440"/>
-        <w:jc w:val="both"/>
-        <w:rPr>
-          <w:rFonts w:ascii="Arial" w:hAnsi="Arial" w:cs="Arial"/>
-          <w:b/>
-          <w:bCs/>
-          <w:sz w:val="24"/>
-          <w:szCs w:val="24"/>
-        </w:rPr>
-      </w:pPr>
-    </w:p>
-    <w:p>
-      <w:pPr>
-        <w:pStyle w:val="Prrafodelista"/>
-        <w:ind w:left="1440"/>
-        <w:jc w:val="both"/>
-        <w:rPr>
-          <w:rFonts w:ascii="Arial" w:hAnsi="Arial" w:cs="Arial"/>
-          <w:b/>
-          <w:bCs/>
-          <w:sz w:val="24"/>
-          <w:szCs w:val="24"/>
-        </w:rPr>
-      </w:pPr>
-      <w:r>
-        <w:rPr>
-          <w:rFonts w:ascii="Arial" w:hAnsi="Arial" w:cs="Arial"/>
-          <w:b/>
-          <w:bCs/>
-          <w:sz w:val="24"/>
-          <w:szCs w:val="24"/>
-        </w:rPr>
-        <w:lastRenderedPageBreak/>
-        <w:t>Físicas:</w:t>
-      </w:r>
-    </w:p>
-    <w:p>
-      <w:pPr>
-        <w:pStyle w:val="Prrafodelista"/>
+        <w:pStyle w:val="ListParagraph"/>
         <w:numPr>
           <w:ilvl w:val="2"/>
           <w:numId w:val="48"/>
@@ -6368,7 +5787,6 @@
           <w:szCs w:val="24"/>
         </w:rPr>
       </w:pPr>
-      <w:proofErr w:type="spellStart"/>
       <w:r>
         <w:rPr>
           <w:rFonts w:ascii="Arial" w:hAnsi="Arial" w:cs="Arial"/>
@@ -6377,23 +5795,12 @@
           <w:sz w:val="24"/>
           <w:szCs w:val="24"/>
         </w:rPr>
-        <w:t>Goku</w:t>
-      </w:r>
-      <w:proofErr w:type="spellEnd"/>
-      <w:r>
-        <w:rPr>
-          <w:rFonts w:ascii="Arial" w:hAnsi="Arial" w:cs="Arial"/>
-          <w:b/>
-          <w:bCs/>
-          <w:sz w:val="24"/>
-          <w:szCs w:val="24"/>
-        </w:rPr>
-        <w:t xml:space="preserve"> – Movimiento controlado:</w:t>
+        <w:t>Goku – Movimiento controlado:</w:t>
       </w:r>
     </w:p>
     <w:p>
       <w:pPr>
-        <w:pStyle w:val="Prrafodelista"/>
+        <w:pStyle w:val="ListParagraph"/>
         <w:numPr>
           <w:ilvl w:val="3"/>
           <w:numId w:val="48"/>
@@ -6421,118 +5828,146 @@
           <w:sz w:val="24"/>
           <w:szCs w:val="24"/>
         </w:rPr>
-        <w:t xml:space="preserve"> El movimiento de </w:t>
-      </w:r>
-      <w:proofErr w:type="spellStart"/>
-      <w:r>
-        <w:rPr>
-          <w:rFonts w:ascii="Arial" w:hAnsi="Arial" w:cs="Arial"/>
-          <w:sz w:val="24"/>
-          <w:szCs w:val="24"/>
-        </w:rPr>
-        <w:t>Goku</w:t>
-      </w:r>
-      <w:proofErr w:type="spellEnd"/>
-      <w:r>
-        <w:rPr>
-          <w:rFonts w:ascii="Arial" w:hAnsi="Arial" w:cs="Arial"/>
-          <w:sz w:val="24"/>
-          <w:szCs w:val="24"/>
-        </w:rPr>
-        <w:t xml:space="preserve"> es controlado por el jugador, utilizando teclas de dirección.</w:t>
+        <w:t xml:space="preserve"> El movimiento de Goku es controlado por el jugador, utilizando teclas de dirección.</w:t>
       </w:r>
     </w:p>
     <w:p>
       <w:pPr>
-        <w:pStyle w:val="Prrafodelista"/>
+        <w:pStyle w:val="ListParagraph"/>
         <w:ind w:left="2880"/>
-        <w:jc w:val="center"/>
-        <w:rPr>
-          <w:rFonts w:ascii="Arial" w:hAnsi="Arial" w:cs="Arial"/>
-          <w:i/>
-          <w:iCs/>
-          <w:sz w:val="24"/>
-          <w:szCs w:val="24"/>
-        </w:rPr>
-      </w:pPr>
-      <w:r>
-        <w:rPr>
-          <w:rFonts w:ascii="Arial" w:hAnsi="Arial" w:cs="Arial"/>
-          <w:i/>
-          <w:iCs/>
-          <w:sz w:val="24"/>
-          <w:szCs w:val="24"/>
-        </w:rPr>
-        <w:t>x(t)=</w:t>
-      </w:r>
-      <w:proofErr w:type="spellStart"/>
-      <w:r>
-        <w:rPr>
-          <w:rFonts w:ascii="Arial" w:hAnsi="Arial" w:cs="Arial"/>
-          <w:i/>
-          <w:iCs/>
-          <w:sz w:val="24"/>
-          <w:szCs w:val="24"/>
-        </w:rPr>
-        <w:t>xo</w:t>
-      </w:r>
-      <w:proofErr w:type="spellEnd"/>
-      <w:r>
-        <w:rPr>
-          <w:rFonts w:ascii="Arial" w:hAnsi="Arial" w:cs="Arial"/>
-          <w:i/>
-          <w:iCs/>
-          <w:sz w:val="24"/>
-          <w:szCs w:val="24"/>
-        </w:rPr>
-        <w:t>​+</w:t>
-      </w:r>
-      <w:proofErr w:type="spellStart"/>
-      <w:r>
-        <w:rPr>
-          <w:rFonts w:ascii="Arial" w:hAnsi="Arial" w:cs="Arial"/>
-          <w:i/>
-          <w:iCs/>
-          <w:sz w:val="24"/>
-          <w:szCs w:val="24"/>
-        </w:rPr>
-        <w:t>vx</w:t>
-      </w:r>
-      <w:proofErr w:type="spellEnd"/>
-      <w:r>
-        <w:rPr>
-          <w:rFonts w:ascii="Arial" w:hAnsi="Arial" w:cs="Arial"/>
-          <w:i/>
-          <w:iCs/>
-          <w:sz w:val="24"/>
-          <w:szCs w:val="24"/>
-        </w:rPr>
-        <w:t>​</w:t>
-      </w:r>
-      <w:r>
-        <w:rPr>
-          <w:rFonts w:ascii="Cambria Math" w:hAnsi="Cambria Math" w:cs="Cambria Math"/>
-          <w:i/>
-          <w:iCs/>
-          <w:sz w:val="24"/>
-          <w:szCs w:val="24"/>
-        </w:rPr>
-        <w:t>⋅</w:t>
-      </w:r>
-      <w:r>
-        <w:rPr>
-          <w:rFonts w:ascii="Arial" w:hAnsi="Arial" w:cs="Arial"/>
-          <w:i/>
-          <w:iCs/>
-          <w:sz w:val="24"/>
-          <w:szCs w:val="24"/>
-        </w:rPr>
-        <w:t>t</w:t>
-      </w:r>
+        <w:jc w:val="both"/>
+        <w:rPr>
+          <w:rFonts w:ascii="Arial" w:hAnsi="Arial" w:cs="Arial"/>
+          <w:sz w:val="24"/>
+          <w:szCs w:val="24"/>
+        </w:rPr>
+      </w:pPr>
+      <m:oMathPara>
+        <m:oMath>
+          <m:r>
+            <w:rPr>
+              <w:rFonts w:ascii="Cambria Math" w:hAnsi="Cambria Math" w:cs="Arial"/>
+              <w:sz w:val="24"/>
+              <w:szCs w:val="24"/>
+            </w:rPr>
+            <m:t>x</m:t>
+          </m:r>
+          <m:d>
+            <m:dPr>
+              <m:ctrlPr>
+                <w:rPr>
+                  <w:rFonts w:ascii="Cambria Math" w:hAnsi="Cambria Math" w:cs="Arial"/>
+                  <w:i/>
+                  <w:sz w:val="24"/>
+                  <w:szCs w:val="24"/>
+                </w:rPr>
+              </m:ctrlPr>
+            </m:dPr>
+            <m:e>
+              <m:r>
+                <w:rPr>
+                  <w:rFonts w:ascii="Cambria Math" w:hAnsi="Cambria Math" w:cs="Arial"/>
+                  <w:sz w:val="24"/>
+                  <w:szCs w:val="24"/>
+                </w:rPr>
+                <m:t>t</m:t>
+              </m:r>
+            </m:e>
+          </m:d>
+          <m:r>
+            <w:rPr>
+              <w:rFonts w:ascii="Cambria Math" w:hAnsi="Cambria Math" w:cs="Arial"/>
+              <w:sz w:val="24"/>
+              <w:szCs w:val="24"/>
+            </w:rPr>
+            <m:t>=</m:t>
+          </m:r>
+          <m:sSub>
+            <m:sSubPr>
+              <m:ctrlPr>
+                <w:rPr>
+                  <w:rFonts w:ascii="Cambria Math" w:hAnsi="Cambria Math" w:cs="Arial"/>
+                  <w:i/>
+                  <w:sz w:val="24"/>
+                  <w:szCs w:val="24"/>
+                </w:rPr>
+              </m:ctrlPr>
+            </m:sSubPr>
+            <m:e>
+              <m:r>
+                <w:rPr>
+                  <w:rFonts w:ascii="Cambria Math" w:hAnsi="Cambria Math" w:cs="Arial"/>
+                  <w:sz w:val="24"/>
+                  <w:szCs w:val="24"/>
+                </w:rPr>
+                <m:t>x</m:t>
+              </m:r>
+            </m:e>
+            <m:sub>
+              <m:r>
+                <w:rPr>
+                  <w:rFonts w:ascii="Cambria Math" w:hAnsi="Cambria Math" w:cs="Arial"/>
+                  <w:sz w:val="24"/>
+                  <w:szCs w:val="24"/>
+                </w:rPr>
+                <m:t>o</m:t>
+              </m:r>
+            </m:sub>
+          </m:sSub>
+          <m:r>
+            <w:rPr>
+              <w:rFonts w:ascii="Cambria Math" w:hAnsi="Cambria Math" w:cs="Arial"/>
+              <w:sz w:val="24"/>
+              <w:szCs w:val="24"/>
+            </w:rPr>
+            <m:t>±</m:t>
+          </m:r>
+          <m:sSub>
+            <m:sSubPr>
+              <m:ctrlPr>
+                <w:rPr>
+                  <w:rFonts w:ascii="Cambria Math" w:hAnsi="Cambria Math" w:cs="Arial"/>
+                  <w:i/>
+                  <w:sz w:val="24"/>
+                  <w:szCs w:val="24"/>
+                </w:rPr>
+              </m:ctrlPr>
+            </m:sSubPr>
+            <m:e>
+              <m:r>
+                <w:rPr>
+                  <w:rFonts w:ascii="Cambria Math" w:hAnsi="Cambria Math" w:cs="Arial"/>
+                  <w:sz w:val="24"/>
+                  <w:szCs w:val="24"/>
+                </w:rPr>
+                <m:t>v</m:t>
+              </m:r>
+            </m:e>
+            <m:sub>
+              <m:r>
+                <w:rPr>
+                  <w:rFonts w:ascii="Cambria Math" w:hAnsi="Cambria Math" w:cs="Arial"/>
+                  <w:sz w:val="24"/>
+                  <w:szCs w:val="24"/>
+                </w:rPr>
+                <m:t>x</m:t>
+              </m:r>
+            </m:sub>
+          </m:sSub>
+          <m:r>
+            <w:rPr>
+              <w:rFonts w:ascii="Cambria Math" w:hAnsi="Cambria Math" w:cs="Arial"/>
+              <w:sz w:val="24"/>
+              <w:szCs w:val="24"/>
+            </w:rPr>
+            <m:t>*t</m:t>
+          </m:r>
+        </m:oMath>
+      </m:oMathPara>
     </w:p>
     <w:p>
       <w:pPr>
-        <w:pStyle w:val="Prrafodelista"/>
+        <w:pStyle w:val="ListParagraph"/>
         <w:numPr>
           <w:ilvl w:val="3"/>
           <w:numId w:val="48"/>
@@ -6554,94 +5989,238 @@
         </w:rPr>
         <w:t xml:space="preserve">Vertical: </w:t>
       </w:r>
-      <w:proofErr w:type="spellStart"/>
-      <w:r>
-        <w:rPr>
-          <w:rFonts w:ascii="Arial" w:hAnsi="Arial" w:cs="Arial"/>
-          <w:sz w:val="24"/>
-          <w:szCs w:val="24"/>
-        </w:rPr>
-        <w:t>Goku</w:t>
-      </w:r>
-      <w:proofErr w:type="spellEnd"/>
-      <w:r>
-        <w:rPr>
-          <w:rFonts w:ascii="Arial" w:hAnsi="Arial" w:cs="Arial"/>
-          <w:sz w:val="24"/>
-          <w:szCs w:val="24"/>
-        </w:rPr>
-        <w:t xml:space="preserve"> puede saltar utilizando una tecla específica, con un movimiento vertical controlado:</w:t>
+      <w:r>
+        <w:rPr>
+          <w:rFonts w:ascii="Arial" w:hAnsi="Arial" w:cs="Arial"/>
+          <w:sz w:val="24"/>
+          <w:szCs w:val="24"/>
+        </w:rPr>
+        <w:t>Goku puede saltar utilizando una tecla específica, con un movimiento vertical controlado:</w:t>
       </w:r>
     </w:p>
     <w:p>
       <w:pPr>
-        <w:pStyle w:val="Prrafodelista"/>
+        <w:pStyle w:val="ListParagraph"/>
         <w:ind w:left="2880"/>
-        <w:jc w:val="center"/>
-        <w:rPr>
-          <w:rFonts w:ascii="Arial" w:hAnsi="Arial" w:cs="Arial"/>
-          <w:i/>
-          <w:iCs/>
-          <w:sz w:val="24"/>
-          <w:szCs w:val="24"/>
-        </w:rPr>
-      </w:pPr>
-      <w:r>
-        <w:rPr>
-          <w:rFonts w:ascii="Arial" w:hAnsi="Arial" w:cs="Arial"/>
-          <w:i/>
-          <w:iCs/>
-          <w:sz w:val="24"/>
-          <w:szCs w:val="24"/>
-        </w:rPr>
-        <w:t>y(t)=yo​+</w:t>
-      </w:r>
-      <w:proofErr w:type="spellStart"/>
-      <w:r>
-        <w:rPr>
-          <w:rFonts w:ascii="Arial" w:hAnsi="Arial" w:cs="Arial"/>
-          <w:i/>
-          <w:iCs/>
-          <w:sz w:val="24"/>
-          <w:szCs w:val="24"/>
-        </w:rPr>
-        <w:t>vy</w:t>
-      </w:r>
-      <w:proofErr w:type="spellEnd"/>
-      <w:r>
-        <w:rPr>
-          <w:rFonts w:ascii="Arial" w:hAnsi="Arial" w:cs="Arial"/>
-          <w:i/>
-          <w:iCs/>
-          <w:sz w:val="24"/>
-          <w:szCs w:val="24"/>
-        </w:rPr>
-        <w:t>​</w:t>
-      </w:r>
-      <w:r>
-        <w:rPr>
-          <w:rFonts w:ascii="Cambria Math" w:hAnsi="Cambria Math" w:cs="Cambria Math"/>
-          <w:i/>
-          <w:iCs/>
-          <w:sz w:val="24"/>
-          <w:szCs w:val="24"/>
-        </w:rPr>
-        <w:t>⋅</w:t>
-      </w:r>
-      <w:r>
-        <w:rPr>
-          <w:rFonts w:ascii="Arial" w:hAnsi="Arial" w:cs="Arial"/>
-          <w:i/>
-          <w:iCs/>
-          <w:sz w:val="24"/>
-          <w:szCs w:val="24"/>
-        </w:rPr>
-        <w:t>t</w:t>
-      </w:r>
+        <w:jc w:val="both"/>
+        <w:rPr>
+          <w:rFonts w:ascii="Arial" w:hAnsi="Arial" w:cs="Arial"/>
+          <w:sz w:val="24"/>
+          <w:szCs w:val="24"/>
+        </w:rPr>
+      </w:pPr>
+      <m:oMathPara>
+        <m:oMath>
+          <m:r>
+            <w:rPr>
+              <w:rFonts w:ascii="Cambria Math" w:hAnsi="Cambria Math" w:cs="Arial"/>
+              <w:sz w:val="24"/>
+              <w:szCs w:val="24"/>
+            </w:rPr>
+            <m:t>y</m:t>
+          </m:r>
+          <m:d>
+            <m:dPr>
+              <m:ctrlPr>
+                <w:rPr>
+                  <w:rFonts w:ascii="Cambria Math" w:hAnsi="Cambria Math" w:cs="Arial"/>
+                  <w:i/>
+                  <w:sz w:val="24"/>
+                  <w:szCs w:val="24"/>
+                </w:rPr>
+              </m:ctrlPr>
+            </m:dPr>
+            <m:e>
+              <m:r>
+                <w:rPr>
+                  <w:rFonts w:ascii="Cambria Math" w:hAnsi="Cambria Math" w:cs="Arial"/>
+                  <w:sz w:val="24"/>
+                  <w:szCs w:val="24"/>
+                </w:rPr>
+                <m:t>t</m:t>
+              </m:r>
+            </m:e>
+          </m:d>
+          <m:r>
+            <w:rPr>
+              <w:rFonts w:ascii="Cambria Math" w:hAnsi="Cambria Math" w:cs="Arial"/>
+              <w:sz w:val="24"/>
+              <w:szCs w:val="24"/>
+            </w:rPr>
+            <m:t>=</m:t>
+          </m:r>
+          <m:sSub>
+            <m:sSubPr>
+              <m:ctrlPr>
+                <w:rPr>
+                  <w:rFonts w:ascii="Cambria Math" w:hAnsi="Cambria Math" w:cs="Arial"/>
+                  <w:i/>
+                  <w:sz w:val="24"/>
+                  <w:szCs w:val="24"/>
+                </w:rPr>
+              </m:ctrlPr>
+            </m:sSubPr>
+            <m:e>
+              <m:r>
+                <w:rPr>
+                  <w:rFonts w:ascii="Cambria Math" w:hAnsi="Cambria Math" w:cs="Arial"/>
+                  <w:sz w:val="24"/>
+                  <w:szCs w:val="24"/>
+                </w:rPr>
+                <m:t>y</m:t>
+              </m:r>
+            </m:e>
+            <m:sub>
+              <m:r>
+                <w:rPr>
+                  <w:rFonts w:ascii="Cambria Math" w:hAnsi="Cambria Math" w:cs="Arial"/>
+                  <w:sz w:val="24"/>
+                  <w:szCs w:val="24"/>
+                </w:rPr>
+                <m:t>o</m:t>
+              </m:r>
+            </m:sub>
+          </m:sSub>
+          <m:r>
+            <w:rPr>
+              <w:rFonts w:ascii="Cambria Math" w:hAnsi="Cambria Math" w:cs="Arial"/>
+              <w:sz w:val="24"/>
+              <w:szCs w:val="24"/>
+            </w:rPr>
+            <m:t>+</m:t>
+          </m:r>
+          <m:sSub>
+            <m:sSubPr>
+              <m:ctrlPr>
+                <w:rPr>
+                  <w:rFonts w:ascii="Cambria Math" w:hAnsi="Cambria Math" w:cs="Arial"/>
+                  <w:i/>
+                  <w:sz w:val="24"/>
+                  <w:szCs w:val="24"/>
+                </w:rPr>
+              </m:ctrlPr>
+            </m:sSubPr>
+            <m:e>
+              <m:r>
+                <w:rPr>
+                  <w:rFonts w:ascii="Cambria Math" w:hAnsi="Cambria Math" w:cs="Arial"/>
+                  <w:sz w:val="24"/>
+                  <w:szCs w:val="24"/>
+                </w:rPr>
+                <m:t>v</m:t>
+              </m:r>
+            </m:e>
+            <m:sub>
+              <m:r>
+                <w:rPr>
+                  <w:rFonts w:ascii="Cambria Math" w:hAnsi="Cambria Math" w:cs="Arial"/>
+                  <w:sz w:val="24"/>
+                  <w:szCs w:val="24"/>
+                </w:rPr>
+                <m:t>o</m:t>
+              </m:r>
+            </m:sub>
+          </m:sSub>
+          <m:r>
+            <w:rPr>
+              <w:rFonts w:ascii="Cambria Math" w:hAnsi="Cambria Math" w:cs="Arial"/>
+              <w:sz w:val="24"/>
+              <w:szCs w:val="24"/>
+            </w:rPr>
+            <m:t>*t-</m:t>
+          </m:r>
+          <m:d>
+            <m:dPr>
+              <m:ctrlPr>
+                <w:rPr>
+                  <w:rFonts w:ascii="Cambria Math" w:hAnsi="Cambria Math" w:cs="Arial"/>
+                  <w:i/>
+                  <w:sz w:val="24"/>
+                  <w:szCs w:val="24"/>
+                </w:rPr>
+              </m:ctrlPr>
+            </m:dPr>
+            <m:e>
+              <m:f>
+                <m:fPr>
+                  <m:ctrlPr>
+                    <w:rPr>
+                      <w:rFonts w:ascii="Cambria Math" w:hAnsi="Cambria Math" w:cs="Arial"/>
+                      <w:i/>
+                      <w:sz w:val="24"/>
+                      <w:szCs w:val="24"/>
+                    </w:rPr>
+                  </m:ctrlPr>
+                </m:fPr>
+                <m:num>
+                  <m:r>
+                    <w:rPr>
+                      <w:rFonts w:ascii="Cambria Math" w:hAnsi="Cambria Math" w:cs="Arial"/>
+                      <w:sz w:val="24"/>
+                      <w:szCs w:val="24"/>
+                    </w:rPr>
+                    <m:t>1</m:t>
+                  </m:r>
+                </m:num>
+                <m:den>
+                  <m:r>
+                    <w:rPr>
+                      <w:rFonts w:ascii="Cambria Math" w:hAnsi="Cambria Math" w:cs="Arial"/>
+                      <w:sz w:val="24"/>
+                      <w:szCs w:val="24"/>
+                    </w:rPr>
+                    <m:t>2</m:t>
+                  </m:r>
+                </m:den>
+              </m:f>
+            </m:e>
+          </m:d>
+          <m:r>
+            <w:rPr>
+              <w:rFonts w:ascii="Cambria Math" w:hAnsi="Cambria Math" w:cs="Arial"/>
+              <w:sz w:val="24"/>
+              <w:szCs w:val="24"/>
+            </w:rPr>
+            <m:t>*g*</m:t>
+          </m:r>
+          <m:sSup>
+            <m:sSupPr>
+              <m:ctrlPr>
+                <w:rPr>
+                  <w:rFonts w:ascii="Cambria Math" w:hAnsi="Cambria Math" w:cs="Arial"/>
+                  <w:i/>
+                  <w:sz w:val="24"/>
+                  <w:szCs w:val="24"/>
+                </w:rPr>
+              </m:ctrlPr>
+            </m:sSupPr>
+            <m:e>
+              <m:r>
+                <w:rPr>
+                  <w:rFonts w:ascii="Cambria Math" w:hAnsi="Cambria Math" w:cs="Arial"/>
+                  <w:sz w:val="24"/>
+                  <w:szCs w:val="24"/>
+                </w:rPr>
+                <m:t>t</m:t>
+              </m:r>
+            </m:e>
+            <m:sup>
+              <m:r>
+                <w:rPr>
+                  <w:rFonts w:ascii="Cambria Math" w:hAnsi="Cambria Math" w:cs="Arial"/>
+                  <w:sz w:val="24"/>
+                  <w:szCs w:val="24"/>
+                </w:rPr>
+                <m:t>2</m:t>
+              </m:r>
+            </m:sup>
+          </m:sSup>
+        </m:oMath>
+      </m:oMathPara>
     </w:p>
     <w:p>
       <w:pPr>
-        <w:pStyle w:val="Prrafodelista"/>
+        <w:pStyle w:val="ListParagraph"/>
         <w:numPr>
           <w:ilvl w:val="2"/>
           <w:numId w:val="48"/>
@@ -6661,36 +6240,146 @@
           <w:sz w:val="24"/>
           <w:szCs w:val="24"/>
         </w:rPr>
-        <w:t>Cápsulas de energía – Movimiento vertical (cayendo):</w:t>
+        <w:t>Cápsulas de energía – Movimiento vertical (cayendo)</w:t>
       </w:r>
     </w:p>
     <w:p>
       <w:pPr>
-        <w:pStyle w:val="Prrafodelista"/>
+        <w:pStyle w:val="ListParagraph"/>
         <w:ind w:left="2160"/>
-        <w:jc w:val="center"/>
-        <w:rPr>
-          <w:rFonts w:ascii="Arial" w:hAnsi="Arial" w:cs="Arial"/>
-          <w:i/>
-          <w:iCs/>
-          <w:sz w:val="24"/>
-          <w:szCs w:val="24"/>
-        </w:rPr>
-      </w:pPr>
-      <w:r>
-        <w:rPr>
-          <w:rFonts w:ascii="Arial" w:hAnsi="Arial" w:cs="Arial"/>
-          <w:i/>
-          <w:iCs/>
-          <w:sz w:val="24"/>
-          <w:szCs w:val="24"/>
-        </w:rPr>
-        <w:t>y(t)=yo​−v</w:t>
-      </w:r>
+        <w:jc w:val="both"/>
+        <w:rPr>
+          <w:rFonts w:ascii="Arial" w:hAnsi="Arial" w:cs="Arial"/>
+          <w:sz w:val="24"/>
+          <w:szCs w:val="24"/>
+        </w:rPr>
+      </w:pPr>
+      <m:oMathPara>
+        <m:oMath>
+          <m:r>
+            <w:rPr>
+              <w:rFonts w:ascii="Cambria Math" w:hAnsi="Cambria Math" w:cs="Arial"/>
+              <w:sz w:val="24"/>
+              <w:szCs w:val="24"/>
+            </w:rPr>
+            <m:t>y</m:t>
+          </m:r>
+          <m:d>
+            <m:dPr>
+              <m:ctrlPr>
+                <w:rPr>
+                  <w:rFonts w:ascii="Cambria Math" w:hAnsi="Cambria Math" w:cs="Arial"/>
+                  <w:i/>
+                  <w:sz w:val="24"/>
+                  <w:szCs w:val="24"/>
+                </w:rPr>
+              </m:ctrlPr>
+            </m:dPr>
+            <m:e>
+              <m:r>
+                <w:rPr>
+                  <w:rFonts w:ascii="Cambria Math" w:hAnsi="Cambria Math" w:cs="Arial"/>
+                  <w:sz w:val="24"/>
+                  <w:szCs w:val="24"/>
+                </w:rPr>
+                <m:t>t</m:t>
+              </m:r>
+            </m:e>
+          </m:d>
+          <m:r>
+            <w:rPr>
+              <w:rFonts w:ascii="Cambria Math" w:hAnsi="Cambria Math" w:cs="Arial"/>
+              <w:sz w:val="24"/>
+              <w:szCs w:val="24"/>
+            </w:rPr>
+            <m:t>=</m:t>
+          </m:r>
+          <m:sSub>
+            <m:sSubPr>
+              <m:ctrlPr>
+                <w:rPr>
+                  <w:rFonts w:ascii="Cambria Math" w:hAnsi="Cambria Math" w:cs="Arial"/>
+                  <w:i/>
+                  <w:sz w:val="24"/>
+                  <w:szCs w:val="24"/>
+                </w:rPr>
+              </m:ctrlPr>
+            </m:sSubPr>
+            <m:e>
+              <m:r>
+                <w:rPr>
+                  <w:rFonts w:ascii="Cambria Math" w:hAnsi="Cambria Math" w:cs="Arial"/>
+                  <w:sz w:val="24"/>
+                  <w:szCs w:val="24"/>
+                </w:rPr>
+                <m:t>y</m:t>
+              </m:r>
+            </m:e>
+            <m:sub>
+              <m:r>
+                <w:rPr>
+                  <w:rFonts w:ascii="Cambria Math" w:hAnsi="Cambria Math" w:cs="Arial"/>
+                  <w:sz w:val="24"/>
+                  <w:szCs w:val="24"/>
+                </w:rPr>
+                <m:t>o</m:t>
+              </m:r>
+            </m:sub>
+          </m:sSub>
+          <m:r>
+            <w:rPr>
+              <w:rFonts w:ascii="Cambria Math" w:hAnsi="Cambria Math" w:cs="Arial"/>
+              <w:sz w:val="24"/>
+              <w:szCs w:val="24"/>
+            </w:rPr>
+            <m:t>-</m:t>
+          </m:r>
+          <m:sSub>
+            <m:sSubPr>
+              <m:ctrlPr>
+                <w:rPr>
+                  <w:rFonts w:ascii="Cambria Math" w:hAnsi="Cambria Math" w:cs="Arial"/>
+                  <w:i/>
+                  <w:sz w:val="24"/>
+                  <w:szCs w:val="24"/>
+                </w:rPr>
+              </m:ctrlPr>
+            </m:sSubPr>
+            <m:e>
+              <m:r>
+                <w:rPr>
+                  <w:rFonts w:ascii="Cambria Math" w:hAnsi="Cambria Math" w:cs="Arial"/>
+                  <w:sz w:val="24"/>
+                  <w:szCs w:val="24"/>
+                </w:rPr>
+                <m:t>v</m:t>
+              </m:r>
+            </m:e>
+            <m:sub>
+              <m:r>
+                <w:rPr>
+                  <w:rFonts w:ascii="Cambria Math" w:hAnsi="Cambria Math" w:cs="Arial"/>
+                  <w:sz w:val="24"/>
+                  <w:szCs w:val="24"/>
+                </w:rPr>
+                <m:t>y</m:t>
+              </m:r>
+            </m:sub>
+          </m:sSub>
+          <m:r>
+            <w:rPr>
+              <w:rFonts w:ascii="Cambria Math" w:hAnsi="Cambria Math" w:cs="Arial"/>
+              <w:sz w:val="24"/>
+              <w:szCs w:val="24"/>
+            </w:rPr>
+            <m:t>*t</m:t>
+          </m:r>
+        </m:oMath>
+      </m:oMathPara>
     </w:p>
     <w:p>
       <w:pPr>
-        <w:pStyle w:val="Prrafodelista"/>
+        <w:pStyle w:val="ListParagraph"/>
         <w:ind w:left="2160"/>
         <w:jc w:val="both"/>
         <w:rPr>
@@ -6736,7 +6425,7 @@
     </w:p>
     <w:p>
       <w:pPr>
-        <w:pStyle w:val="Prrafodelista"/>
+        <w:pStyle w:val="ListParagraph"/>
         <w:numPr>
           <w:ilvl w:val="2"/>
           <w:numId w:val="48"/>
@@ -6763,7 +6452,7 @@
     </w:p>
     <w:p>
       <w:pPr>
-        <w:pStyle w:val="Prrafodelista"/>
+        <w:pStyle w:val="ListParagraph"/>
         <w:ind w:left="2160"/>
         <w:jc w:val="both"/>
         <w:rPr>
@@ -6783,63 +6472,141 @@
     </w:p>
     <w:p>
       <w:pPr>
-        <w:pStyle w:val="Prrafodelista"/>
+        <w:pStyle w:val="ListParagraph"/>
         <w:ind w:left="2160"/>
-        <w:jc w:val="center"/>
-        <w:rPr>
-          <w:rFonts w:ascii="Arial" w:hAnsi="Arial" w:cs="Arial"/>
-          <w:i/>
-          <w:iCs/>
-          <w:sz w:val="24"/>
-          <w:szCs w:val="24"/>
-        </w:rPr>
-      </w:pPr>
-      <w:r>
-        <w:rPr>
-          <w:rFonts w:ascii="Arial" w:hAnsi="Arial" w:cs="Arial"/>
-          <w:i/>
-          <w:iCs/>
-          <w:sz w:val="24"/>
-          <w:szCs w:val="24"/>
-        </w:rPr>
-        <w:t>y(t)=yo​+</w:t>
-      </w:r>
-      <w:proofErr w:type="spellStart"/>
-      <w:r>
-        <w:rPr>
-          <w:rFonts w:ascii="Arial" w:hAnsi="Arial" w:cs="Arial"/>
-          <w:i/>
-          <w:iCs/>
-          <w:sz w:val="24"/>
-          <w:szCs w:val="24"/>
-        </w:rPr>
-        <w:t>v</w:t>
-      </w:r>
-      <w:r>
-        <w:rPr>
-          <w:rFonts w:ascii="Cambria Math" w:hAnsi="Cambria Math" w:cs="Cambria Math"/>
-          <w:i/>
-          <w:iCs/>
-          <w:sz w:val="24"/>
-          <w:szCs w:val="24"/>
-        </w:rPr>
-        <w:t>⋅</w:t>
-      </w:r>
-      <w:r>
-        <w:rPr>
-          <w:rFonts w:ascii="Arial" w:hAnsi="Arial" w:cs="Arial"/>
-          <w:i/>
-          <w:iCs/>
-          <w:sz w:val="24"/>
-          <w:szCs w:val="24"/>
-        </w:rPr>
-        <w:t>t</w:t>
-      </w:r>
-      <w:proofErr w:type="spellEnd"/>
+        <w:jc w:val="both"/>
+        <w:rPr>
+          <w:rFonts w:ascii="Arial" w:hAnsi="Arial" w:cs="Arial"/>
+          <w:sz w:val="24"/>
+          <w:szCs w:val="24"/>
+        </w:rPr>
+      </w:pPr>
+      <m:oMathPara>
+        <m:oMath>
+          <m:r>
+            <w:rPr>
+              <w:rFonts w:ascii="Cambria Math" w:hAnsi="Cambria Math" w:cs="Arial"/>
+              <w:sz w:val="24"/>
+              <w:szCs w:val="24"/>
+            </w:rPr>
+            <m:t>y</m:t>
+          </m:r>
+          <m:d>
+            <m:dPr>
+              <m:ctrlPr>
+                <w:rPr>
+                  <w:rFonts w:ascii="Cambria Math" w:hAnsi="Cambria Math" w:cs="Arial"/>
+                  <w:i/>
+                  <w:sz w:val="24"/>
+                  <w:szCs w:val="24"/>
+                </w:rPr>
+              </m:ctrlPr>
+            </m:dPr>
+            <m:e>
+              <m:r>
+                <w:rPr>
+                  <w:rFonts w:ascii="Cambria Math" w:hAnsi="Cambria Math" w:cs="Arial"/>
+                  <w:sz w:val="24"/>
+                  <w:szCs w:val="24"/>
+                </w:rPr>
+                <m:t>t</m:t>
+              </m:r>
+            </m:e>
+          </m:d>
+          <m:r>
+            <w:rPr>
+              <w:rFonts w:ascii="Cambria Math" w:hAnsi="Cambria Math" w:cs="Arial"/>
+              <w:sz w:val="24"/>
+              <w:szCs w:val="24"/>
+            </w:rPr>
+            <m:t>=</m:t>
+          </m:r>
+          <m:sSub>
+            <m:sSubPr>
+              <m:ctrlPr>
+                <w:rPr>
+                  <w:rFonts w:ascii="Cambria Math" w:hAnsi="Cambria Math" w:cs="Arial"/>
+                  <w:i/>
+                  <w:sz w:val="24"/>
+                  <w:szCs w:val="24"/>
+                </w:rPr>
+              </m:ctrlPr>
+            </m:sSubPr>
+            <m:e>
+              <m:r>
+                <w:rPr>
+                  <w:rFonts w:ascii="Cambria Math" w:hAnsi="Cambria Math" w:cs="Arial"/>
+                  <w:sz w:val="24"/>
+                  <w:szCs w:val="24"/>
+                </w:rPr>
+                <m:t>y</m:t>
+              </m:r>
+            </m:e>
+            <m:sub>
+              <m:r>
+                <w:rPr>
+                  <w:rFonts w:ascii="Cambria Math" w:hAnsi="Cambria Math" w:cs="Arial"/>
+                  <w:sz w:val="24"/>
+                  <w:szCs w:val="24"/>
+                </w:rPr>
+                <m:t>o</m:t>
+              </m:r>
+            </m:sub>
+          </m:sSub>
+          <m:r>
+            <w:rPr>
+              <w:rFonts w:ascii="Cambria Math" w:hAnsi="Cambria Math" w:cs="Arial"/>
+              <w:sz w:val="24"/>
+              <w:szCs w:val="24"/>
+            </w:rPr>
+            <m:t>-</m:t>
+          </m:r>
+          <m:sSub>
+            <m:sSubPr>
+              <m:ctrlPr>
+                <w:rPr>
+                  <w:rFonts w:ascii="Cambria Math" w:hAnsi="Cambria Math" w:cs="Arial"/>
+                  <w:i/>
+                  <w:sz w:val="24"/>
+                  <w:szCs w:val="24"/>
+                </w:rPr>
+              </m:ctrlPr>
+            </m:sSubPr>
+            <m:e>
+              <m:r>
+                <w:rPr>
+                  <w:rFonts w:ascii="Cambria Math" w:hAnsi="Cambria Math" w:cs="Arial"/>
+                  <w:sz w:val="24"/>
+                  <w:szCs w:val="24"/>
+                </w:rPr>
+                <m:t>v</m:t>
+              </m:r>
+            </m:e>
+            <m:sub>
+              <m:r>
+                <w:rPr>
+                  <w:rFonts w:ascii="Cambria Math" w:hAnsi="Cambria Math" w:cs="Arial"/>
+                  <w:sz w:val="24"/>
+                  <w:szCs w:val="24"/>
+                </w:rPr>
+                <m:t>y</m:t>
+              </m:r>
+            </m:sub>
+          </m:sSub>
+          <m:r>
+            <w:rPr>
+              <w:rFonts w:ascii="Cambria Math" w:hAnsi="Cambria Math" w:cs="Arial"/>
+              <w:sz w:val="24"/>
+              <w:szCs w:val="24"/>
+            </w:rPr>
+            <m:t>*t</m:t>
+          </m:r>
+        </m:oMath>
+      </m:oMathPara>
     </w:p>
     <w:p>
       <w:pPr>
-        <w:pStyle w:val="Prrafodelista"/>
+        <w:pStyle w:val="ListParagraph"/>
         <w:ind w:left="2160"/>
         <w:jc w:val="both"/>
         <w:rPr>
@@ -6854,6 +6621,7 @@
           <w:sz w:val="24"/>
           <w:szCs w:val="24"/>
         </w:rPr>
+        <w:lastRenderedPageBreak/>
         <w:t xml:space="preserve">donde </w:t>
       </w:r>
       <w:r>
@@ -6885,7 +6653,7 @@
     </w:p>
     <w:p>
       <w:pPr>
-        <w:pStyle w:val="Prrafodelista"/>
+        <w:pStyle w:val="ListParagraph"/>
         <w:numPr>
           <w:ilvl w:val="2"/>
           <w:numId w:val="48"/>
@@ -6912,7 +6680,7 @@
     </w:p>
     <w:p>
       <w:pPr>
-        <w:pStyle w:val="Prrafodelista"/>
+        <w:pStyle w:val="ListParagraph"/>
         <w:ind w:left="2160"/>
         <w:jc w:val="both"/>
         <w:rPr>
@@ -6927,74 +6695,272 @@
           <w:sz w:val="24"/>
           <w:szCs w:val="24"/>
         </w:rPr>
-        <w:t xml:space="preserve">Las bombas siguen una trayectoria vertical hacia </w:t>
-      </w:r>
-      <w:proofErr w:type="spellStart"/>
-      <w:r>
-        <w:rPr>
-          <w:rFonts w:ascii="Arial" w:hAnsi="Arial" w:cs="Arial"/>
-          <w:sz w:val="24"/>
-          <w:szCs w:val="24"/>
-        </w:rPr>
-        <w:t>Goku</w:t>
-      </w:r>
-      <w:proofErr w:type="spellEnd"/>
-      <w:r>
-        <w:rPr>
-          <w:rFonts w:ascii="Arial" w:hAnsi="Arial" w:cs="Arial"/>
-          <w:sz w:val="24"/>
-          <w:szCs w:val="24"/>
-        </w:rPr>
-        <w:t>:</w:t>
+        <w:t xml:space="preserve">Las bombas siguen una trayectoria </w:t>
+      </w:r>
+      <w:r>
+        <w:rPr>
+          <w:rFonts w:ascii="Arial" w:hAnsi="Arial" w:cs="Arial"/>
+          <w:sz w:val="24"/>
+          <w:szCs w:val="24"/>
+        </w:rPr>
+        <w:t>horizontal o diagonal</w:t>
+      </w:r>
+      <w:r>
+        <w:rPr>
+          <w:rFonts w:ascii="Arial" w:hAnsi="Arial" w:cs="Arial"/>
+          <w:sz w:val="24"/>
+          <w:szCs w:val="24"/>
+        </w:rPr>
+        <w:t xml:space="preserve"> hacia Goku:</w:t>
       </w:r>
     </w:p>
     <w:p>
       <w:pPr>
-        <w:pStyle w:val="Prrafodelista"/>
-        <w:ind w:left="2160"/>
-        <w:jc w:val="center"/>
-        <w:rPr>
-          <w:rFonts w:ascii="Arial" w:hAnsi="Arial" w:cs="Arial"/>
-          <w:i/>
-          <w:iCs/>
-          <w:sz w:val="24"/>
-          <w:szCs w:val="24"/>
-        </w:rPr>
-      </w:pPr>
-      <w:r>
-        <w:rPr>
-          <w:rFonts w:ascii="Arial" w:hAnsi="Arial" w:cs="Arial"/>
-          <w:i/>
-          <w:iCs/>
-          <w:sz w:val="24"/>
-          <w:szCs w:val="24"/>
-        </w:rPr>
-        <w:t>y(t)=yo​−v​</w:t>
-      </w:r>
-      <w:r>
-        <w:rPr>
-          <w:rFonts w:ascii="Cambria Math" w:hAnsi="Cambria Math" w:cs="Cambria Math"/>
-          <w:i/>
-          <w:iCs/>
-          <w:sz w:val="24"/>
-          <w:szCs w:val="24"/>
-        </w:rPr>
-        <w:t>⋅</w:t>
-      </w:r>
-      <w:r>
-        <w:rPr>
-          <w:rFonts w:ascii="Arial" w:hAnsi="Arial" w:cs="Arial"/>
-          <w:i/>
-          <w:iCs/>
-          <w:sz w:val="24"/>
-          <w:szCs w:val="24"/>
-        </w:rPr>
-        <w:t>t</w:t>
-      </w:r>
+        <w:pStyle w:val="ListParagraph"/>
+        <w:ind w:left="2268"/>
+        <w:jc w:val="both"/>
+        <w:rPr>
+          <w:rFonts w:ascii="Arial" w:hAnsi="Arial" w:cs="Arial"/>
+          <w:sz w:val="24"/>
+          <w:szCs w:val="24"/>
+        </w:rPr>
+      </w:pPr>
+      <m:oMathPara>
+        <m:oMath>
+          <m:r>
+            <w:rPr>
+              <w:rFonts w:ascii="Cambria Math" w:hAnsi="Cambria Math" w:cs="Arial"/>
+              <w:sz w:val="24"/>
+              <w:szCs w:val="24"/>
+            </w:rPr>
+            <m:t>x</m:t>
+          </m:r>
+          <m:d>
+            <m:dPr>
+              <m:ctrlPr>
+                <w:rPr>
+                  <w:rFonts w:ascii="Cambria Math" w:hAnsi="Cambria Math" w:cs="Arial"/>
+                  <w:i/>
+                  <w:sz w:val="24"/>
+                  <w:szCs w:val="24"/>
+                </w:rPr>
+              </m:ctrlPr>
+            </m:dPr>
+            <m:e>
+              <m:r>
+                <w:rPr>
+                  <w:rFonts w:ascii="Cambria Math" w:hAnsi="Cambria Math" w:cs="Arial"/>
+                  <w:sz w:val="24"/>
+                  <w:szCs w:val="24"/>
+                </w:rPr>
+                <m:t>t</m:t>
+              </m:r>
+            </m:e>
+          </m:d>
+          <m:r>
+            <w:rPr>
+              <w:rFonts w:ascii="Cambria Math" w:hAnsi="Cambria Math" w:cs="Arial"/>
+              <w:sz w:val="24"/>
+              <w:szCs w:val="24"/>
+            </w:rPr>
+            <m:t>=</m:t>
+          </m:r>
+          <m:sSub>
+            <m:sSubPr>
+              <m:ctrlPr>
+                <w:rPr>
+                  <w:rFonts w:ascii="Cambria Math" w:hAnsi="Cambria Math" w:cs="Arial"/>
+                  <w:i/>
+                  <w:sz w:val="24"/>
+                  <w:szCs w:val="24"/>
+                </w:rPr>
+              </m:ctrlPr>
+            </m:sSubPr>
+            <m:e>
+              <m:r>
+                <w:rPr>
+                  <w:rFonts w:ascii="Cambria Math" w:hAnsi="Cambria Math" w:cs="Arial"/>
+                  <w:sz w:val="24"/>
+                  <w:szCs w:val="24"/>
+                </w:rPr>
+                <m:t>x</m:t>
+              </m:r>
+            </m:e>
+            <m:sub>
+              <m:r>
+                <w:rPr>
+                  <w:rFonts w:ascii="Cambria Math" w:hAnsi="Cambria Math" w:cs="Arial"/>
+                  <w:sz w:val="24"/>
+                  <w:szCs w:val="24"/>
+                </w:rPr>
+                <m:t>o</m:t>
+              </m:r>
+            </m:sub>
+          </m:sSub>
+          <m:r>
+            <w:rPr>
+              <w:rFonts w:ascii="Cambria Math" w:hAnsi="Cambria Math" w:cs="Arial"/>
+              <w:sz w:val="24"/>
+              <w:szCs w:val="24"/>
+            </w:rPr>
+            <m:t>+</m:t>
+          </m:r>
+          <m:sSub>
+            <m:sSubPr>
+              <m:ctrlPr>
+                <w:rPr>
+                  <w:rFonts w:ascii="Cambria Math" w:hAnsi="Cambria Math" w:cs="Arial"/>
+                  <w:i/>
+                  <w:sz w:val="24"/>
+                  <w:szCs w:val="24"/>
+                </w:rPr>
+              </m:ctrlPr>
+            </m:sSubPr>
+            <m:e>
+              <m:r>
+                <w:rPr>
+                  <w:rFonts w:ascii="Cambria Math" w:hAnsi="Cambria Math" w:cs="Arial"/>
+                  <w:sz w:val="24"/>
+                  <w:szCs w:val="24"/>
+                </w:rPr>
+                <m:t>v</m:t>
+              </m:r>
+            </m:e>
+            <m:sub>
+              <m:r>
+                <w:rPr>
+                  <w:rFonts w:ascii="Cambria Math" w:hAnsi="Cambria Math" w:cs="Arial"/>
+                  <w:sz w:val="24"/>
+                  <w:szCs w:val="24"/>
+                </w:rPr>
+                <m:t>x</m:t>
+              </m:r>
+            </m:sub>
+          </m:sSub>
+          <m:r>
+            <w:rPr>
+              <w:rFonts w:ascii="Cambria Math" w:hAnsi="Cambria Math" w:cs="Arial"/>
+              <w:sz w:val="24"/>
+              <w:szCs w:val="24"/>
+            </w:rPr>
+            <m:t>*t,    y</m:t>
+          </m:r>
+          <m:d>
+            <m:dPr>
+              <m:ctrlPr>
+                <w:rPr>
+                  <w:rFonts w:ascii="Cambria Math" w:hAnsi="Cambria Math" w:cs="Arial"/>
+                  <w:i/>
+                  <w:sz w:val="24"/>
+                  <w:szCs w:val="24"/>
+                </w:rPr>
+              </m:ctrlPr>
+            </m:dPr>
+            <m:e>
+              <m:r>
+                <w:rPr>
+                  <w:rFonts w:ascii="Cambria Math" w:hAnsi="Cambria Math" w:cs="Arial"/>
+                  <w:sz w:val="24"/>
+                  <w:szCs w:val="24"/>
+                </w:rPr>
+                <m:t>t</m:t>
+              </m:r>
+            </m:e>
+          </m:d>
+          <m:r>
+            <w:rPr>
+              <w:rFonts w:ascii="Cambria Math" w:hAnsi="Cambria Math" w:cs="Arial"/>
+              <w:sz w:val="24"/>
+              <w:szCs w:val="24"/>
+            </w:rPr>
+            <m:t>=</m:t>
+          </m:r>
+          <m:sSub>
+            <m:sSubPr>
+              <m:ctrlPr>
+                <w:rPr>
+                  <w:rFonts w:ascii="Cambria Math" w:hAnsi="Cambria Math" w:cs="Arial"/>
+                  <w:i/>
+                  <w:sz w:val="24"/>
+                  <w:szCs w:val="24"/>
+                </w:rPr>
+              </m:ctrlPr>
+            </m:sSubPr>
+            <m:e>
+              <m:r>
+                <w:rPr>
+                  <w:rFonts w:ascii="Cambria Math" w:hAnsi="Cambria Math" w:cs="Arial"/>
+                  <w:sz w:val="24"/>
+                  <w:szCs w:val="24"/>
+                </w:rPr>
+                <m:t>y</m:t>
+              </m:r>
+            </m:e>
+            <m:sub>
+              <m:r>
+                <w:rPr>
+                  <w:rFonts w:ascii="Cambria Math" w:hAnsi="Cambria Math" w:cs="Arial"/>
+                  <w:sz w:val="24"/>
+                  <w:szCs w:val="24"/>
+                </w:rPr>
+                <m:t>o</m:t>
+              </m:r>
+            </m:sub>
+          </m:sSub>
+          <m:r>
+            <w:rPr>
+              <w:rFonts w:ascii="Cambria Math" w:hAnsi="Cambria Math" w:cs="Arial"/>
+              <w:sz w:val="24"/>
+              <w:szCs w:val="24"/>
+            </w:rPr>
+            <m:t>+</m:t>
+          </m:r>
+          <m:sSub>
+            <m:sSubPr>
+              <m:ctrlPr>
+                <w:rPr>
+                  <w:rFonts w:ascii="Cambria Math" w:hAnsi="Cambria Math" w:cs="Arial"/>
+                  <w:i/>
+                  <w:sz w:val="24"/>
+                  <w:szCs w:val="24"/>
+                </w:rPr>
+              </m:ctrlPr>
+            </m:sSubPr>
+            <m:e>
+              <m:r>
+                <w:rPr>
+                  <w:rFonts w:ascii="Cambria Math" w:hAnsi="Cambria Math" w:cs="Arial"/>
+                  <w:sz w:val="24"/>
+                  <w:szCs w:val="24"/>
+                </w:rPr>
+                <m:t>v</m:t>
+              </m:r>
+            </m:e>
+            <m:sub>
+              <m:r>
+                <w:rPr>
+                  <w:rFonts w:ascii="Cambria Math" w:hAnsi="Cambria Math" w:cs="Arial"/>
+                  <w:sz w:val="24"/>
+                  <w:szCs w:val="24"/>
+                </w:rPr>
+                <m:t>y</m:t>
+              </m:r>
+            </m:sub>
+          </m:sSub>
+          <m:r>
+            <w:rPr>
+              <w:rFonts w:ascii="Cambria Math" w:hAnsi="Cambria Math" w:cs="Arial"/>
+              <w:sz w:val="24"/>
+              <w:szCs w:val="24"/>
+            </w:rPr>
+            <m:t>*t</m:t>
+          </m:r>
+        </m:oMath>
+      </m:oMathPara>
     </w:p>
     <w:p>
       <w:pPr>
-        <w:pStyle w:val="Prrafodelista"/>
+        <w:pStyle w:val="ListParagraph"/>
         <w:ind w:left="2160"/>
         <w:jc w:val="both"/>
         <w:rPr>
@@ -7040,7 +7006,175 @@
     </w:p>
     <w:p>
       <w:pPr>
-        <w:pStyle w:val="Prrafodelista"/>
+        <w:pStyle w:val="ListParagraph"/>
+        <w:numPr>
+          <w:ilvl w:val="2"/>
+          <w:numId w:val="37"/>
+        </w:numPr>
+        <w:jc w:val="both"/>
+        <w:rPr>
+          <w:rFonts w:ascii="Arial" w:hAnsi="Arial" w:cs="Arial"/>
+          <w:b/>
+          <w:bCs/>
+          <w:sz w:val="24"/>
+          <w:szCs w:val="24"/>
+        </w:rPr>
+      </w:pPr>
+      <w:r>
+        <w:rPr>
+          <w:rFonts w:ascii="Arial" w:hAnsi="Arial" w:cs="Arial"/>
+          <w:b/>
+          <w:bCs/>
+          <w:sz w:val="24"/>
+          <w:szCs w:val="24"/>
+        </w:rPr>
+        <w:t xml:space="preserve">Elementos móviles: </w:t>
+      </w:r>
+    </w:p>
+    <w:p>
+      <w:pPr>
+        <w:pStyle w:val="ListParagraph"/>
+        <w:numPr>
+          <w:ilvl w:val="3"/>
+          <w:numId w:val="37"/>
+        </w:numPr>
+        <w:jc w:val="both"/>
+        <w:rPr>
+          <w:rFonts w:ascii="Arial" w:hAnsi="Arial" w:cs="Arial"/>
+          <w:b/>
+          <w:bCs/>
+          <w:sz w:val="24"/>
+          <w:szCs w:val="24"/>
+        </w:rPr>
+      </w:pPr>
+      <w:r>
+        <w:rPr>
+          <w:rFonts w:ascii="Arial" w:hAnsi="Arial" w:cs="Arial"/>
+          <w:b/>
+          <w:bCs/>
+          <w:sz w:val="24"/>
+          <w:szCs w:val="24"/>
+        </w:rPr>
+        <w:t xml:space="preserve">Interactivos: </w:t>
+      </w:r>
+      <w:r>
+        <w:rPr>
+          <w:rFonts w:ascii="Arial" w:hAnsi="Arial" w:cs="Arial"/>
+          <w:sz w:val="24"/>
+          <w:szCs w:val="24"/>
+        </w:rPr>
+        <w:t>Goku y obstáculos</w:t>
+      </w:r>
+    </w:p>
+    <w:p>
+      <w:pPr>
+        <w:pStyle w:val="ListParagraph"/>
+        <w:numPr>
+          <w:ilvl w:val="3"/>
+          <w:numId w:val="37"/>
+        </w:numPr>
+        <w:jc w:val="both"/>
+        <w:rPr>
+          <w:rFonts w:ascii="Arial" w:hAnsi="Arial" w:cs="Arial"/>
+          <w:b/>
+          <w:bCs/>
+          <w:sz w:val="24"/>
+          <w:szCs w:val="24"/>
+        </w:rPr>
+      </w:pPr>
+      <w:r>
+        <w:rPr>
+          <w:rFonts w:ascii="Arial" w:hAnsi="Arial" w:cs="Arial"/>
+          <w:b/>
+          <w:bCs/>
+          <w:sz w:val="24"/>
+          <w:szCs w:val="24"/>
+        </w:rPr>
+        <w:t xml:space="preserve">Lógicos: </w:t>
+      </w:r>
+      <w:r>
+        <w:rPr>
+          <w:rFonts w:ascii="Arial" w:hAnsi="Arial" w:cs="Arial"/>
+          <w:sz w:val="24"/>
+          <w:szCs w:val="24"/>
+        </w:rPr>
+        <w:t>cámara, temporizador y barra de vida.</w:t>
+      </w:r>
+    </w:p>
+    <w:p>
+      <w:pPr>
+        <w:pStyle w:val="ListParagraph"/>
+        <w:numPr>
+          <w:ilvl w:val="3"/>
+          <w:numId w:val="37"/>
+        </w:numPr>
+        <w:jc w:val="both"/>
+        <w:rPr>
+          <w:rFonts w:ascii="Arial" w:hAnsi="Arial" w:cs="Arial"/>
+          <w:b/>
+          <w:bCs/>
+          <w:sz w:val="24"/>
+          <w:szCs w:val="24"/>
+        </w:rPr>
+      </w:pPr>
+      <w:r>
+        <w:rPr>
+          <w:rFonts w:ascii="Arial" w:hAnsi="Arial" w:cs="Arial"/>
+          <w:b/>
+          <w:bCs/>
+          <w:sz w:val="24"/>
+          <w:szCs w:val="24"/>
+        </w:rPr>
+        <w:t>Decorativos:</w:t>
+      </w:r>
+      <w:r>
+        <w:rPr>
+          <w:rFonts w:ascii="Arial" w:hAnsi="Arial" w:cs="Arial"/>
+          <w:sz w:val="24"/>
+          <w:szCs w:val="24"/>
+        </w:rPr>
+        <w:t xml:space="preserve"> nubes.</w:t>
+      </w:r>
+      <w:r>
+        <w:rPr>
+          <w:rFonts w:ascii="Arial" w:hAnsi="Arial" w:cs="Arial"/>
+          <w:sz w:val="24"/>
+          <w:szCs w:val="24"/>
+        </w:rPr>
+        <w:t xml:space="preserve"> </w:t>
+      </w:r>
+    </w:p>
+    <w:p>
+      <w:pPr>
+        <w:jc w:val="both"/>
+        <w:rPr>
+          <w:rFonts w:ascii="Arial" w:hAnsi="Arial" w:cs="Arial"/>
+          <w:sz w:val="24"/>
+          <w:szCs w:val="24"/>
+        </w:rPr>
+      </w:pPr>
+      <w:r>
+        <w:rPr>
+          <w:rFonts w:ascii="Arial" w:hAnsi="Arial" w:cs="Arial"/>
+          <w:b/>
+          <w:bCs/>
+          <w:sz w:val="24"/>
+          <w:szCs w:val="24"/>
+        </w:rPr>
+        <w:t xml:space="preserve">Decorativos: </w:t>
+      </w:r>
+      <w:r>
+        <w:rPr>
+          <w:rFonts w:ascii="Arial" w:hAnsi="Arial" w:cs="Arial"/>
+          <w:sz w:val="24"/>
+          <w:szCs w:val="24"/>
+        </w:rPr>
+        <w:t>nubes</w:t>
+      </w:r>
+    </w:p>
+    <w:p>
+      <w:pPr>
+        <w:pStyle w:val="ListParagraph"/>
         <w:numPr>
           <w:ilvl w:val="1"/>
           <w:numId w:val="22"/>
@@ -7067,7 +7201,7 @@
     </w:p>
     <w:p>
       <w:pPr>
-        <w:pStyle w:val="Prrafodelista"/>
+        <w:pStyle w:val="ListParagraph"/>
         <w:numPr>
           <w:ilvl w:val="1"/>
           <w:numId w:val="36"/>
@@ -7095,7 +7229,7 @@
     </w:p>
     <w:p>
       <w:pPr>
-        <w:pStyle w:val="Prrafodelista"/>
+        <w:pStyle w:val="ListParagraph"/>
         <w:ind w:left="1440"/>
         <w:jc w:val="center"/>
         <w:rPr>
@@ -7133,11 +7267,11 @@
                     </pic:cNvPicPr>
                   </pic:nvPicPr>
                   <pic:blipFill rotWithShape="1">
-                    <a:blip r:embed="rId5" cstate="print">
+                    <a:blip r:embed="rId6" cstate="print">
                       <a:extLst>
                         <a:ext uri="{BEBA8EAE-BF5A-486C-A8C5-ECC9F3942E4B}">
                           <a14:imgProps xmlns:a14="http://schemas.microsoft.com/office/drawing/2010/main">
-                            <a14:imgLayer r:embed="rId6">
+                            <a14:imgLayer r:embed="rId7">
                               <a14:imgEffect>
                                 <a14:sharpenSoften amount="25000"/>
                               </a14:imgEffect>
@@ -7212,7 +7346,7 @@
     </w:p>
     <w:p>
       <w:pPr>
-        <w:pStyle w:val="Prrafodelista"/>
+        <w:pStyle w:val="ListParagraph"/>
         <w:ind w:left="1440"/>
         <w:rPr>
           <w:rFonts w:ascii="Arial" w:hAnsi="Arial" w:cs="Arial"/>
@@ -7225,128 +7359,12 @@
     </w:p>
     <w:p>
       <w:pPr>
-        <w:pStyle w:val="Prrafodelista"/>
-        <w:ind w:left="1440"/>
-        <w:rPr>
-          <w:rFonts w:ascii="Arial" w:hAnsi="Arial" w:cs="Arial"/>
-          <w:i/>
-          <w:iCs/>
-          <w:sz w:val="20"/>
-          <w:szCs w:val="20"/>
-        </w:rPr>
-      </w:pPr>
-    </w:p>
-    <w:p>
-      <w:pPr>
-        <w:pStyle w:val="Prrafodelista"/>
-        <w:ind w:left="1440"/>
-        <w:rPr>
-          <w:rFonts w:ascii="Arial" w:hAnsi="Arial" w:cs="Arial"/>
-          <w:i/>
-          <w:iCs/>
-          <w:sz w:val="20"/>
-          <w:szCs w:val="20"/>
-        </w:rPr>
-      </w:pPr>
-    </w:p>
-    <w:p>
-      <w:pPr>
-        <w:pStyle w:val="Prrafodelista"/>
-        <w:ind w:left="1440"/>
-        <w:rPr>
-          <w:rFonts w:ascii="Arial" w:hAnsi="Arial" w:cs="Arial"/>
-          <w:i/>
-          <w:iCs/>
-          <w:sz w:val="20"/>
-          <w:szCs w:val="20"/>
-        </w:rPr>
-      </w:pPr>
-    </w:p>
-    <w:p>
-      <w:pPr>
-        <w:pStyle w:val="Prrafodelista"/>
-        <w:ind w:left="1440"/>
-        <w:rPr>
-          <w:rFonts w:ascii="Arial" w:hAnsi="Arial" w:cs="Arial"/>
-          <w:i/>
-          <w:iCs/>
-          <w:sz w:val="20"/>
-          <w:szCs w:val="20"/>
-        </w:rPr>
-      </w:pPr>
-    </w:p>
-    <w:p>
-      <w:pPr>
-        <w:pStyle w:val="Prrafodelista"/>
-        <w:ind w:left="1440"/>
-        <w:rPr>
-          <w:rFonts w:ascii="Arial" w:hAnsi="Arial" w:cs="Arial"/>
-          <w:i/>
-          <w:iCs/>
-          <w:sz w:val="20"/>
-          <w:szCs w:val="20"/>
-        </w:rPr>
-      </w:pPr>
-    </w:p>
-    <w:p>
-      <w:pPr>
-        <w:pStyle w:val="Prrafodelista"/>
-        <w:ind w:left="1440"/>
-        <w:rPr>
-          <w:rFonts w:ascii="Arial" w:hAnsi="Arial" w:cs="Arial"/>
-          <w:i/>
-          <w:iCs/>
-          <w:sz w:val="20"/>
-          <w:szCs w:val="20"/>
-        </w:rPr>
-      </w:pPr>
-    </w:p>
-    <w:p>
-      <w:pPr>
-        <w:pStyle w:val="Prrafodelista"/>
-        <w:ind w:left="1440"/>
-        <w:rPr>
-          <w:rFonts w:ascii="Arial" w:hAnsi="Arial" w:cs="Arial"/>
-          <w:i/>
-          <w:iCs/>
-          <w:sz w:val="20"/>
-          <w:szCs w:val="20"/>
-        </w:rPr>
-      </w:pPr>
-    </w:p>
-    <w:p>
-      <w:pPr>
-        <w:pStyle w:val="Prrafodelista"/>
-        <w:ind w:left="1440"/>
-        <w:rPr>
-          <w:rFonts w:ascii="Arial" w:hAnsi="Arial" w:cs="Arial"/>
-          <w:i/>
-          <w:iCs/>
-          <w:sz w:val="20"/>
-          <w:szCs w:val="20"/>
-        </w:rPr>
-      </w:pPr>
-    </w:p>
-    <w:p>
-      <w:pPr>
-        <w:pStyle w:val="Prrafodelista"/>
-        <w:ind w:left="1440"/>
-        <w:rPr>
-          <w:rFonts w:ascii="Arial" w:hAnsi="Arial" w:cs="Arial"/>
-          <w:i/>
-          <w:iCs/>
-          <w:sz w:val="20"/>
-          <w:szCs w:val="20"/>
-        </w:rPr>
-      </w:pPr>
-    </w:p>
-    <w:p>
-      <w:pPr>
-        <w:pStyle w:val="Prrafodelista"/>
+        <w:pStyle w:val="ListParagraph"/>
         <w:numPr>
           <w:ilvl w:val="1"/>
           <w:numId w:val="36"/>
         </w:numPr>
+        <w:ind w:left="709"/>
         <w:jc w:val="both"/>
         <w:rPr>
           <w:rFonts w:ascii="Arial" w:hAnsi="Arial" w:cs="Arial"/>
@@ -7354,7 +7372,6 @@
           <w:bCs/>
           <w:sz w:val="24"/>
           <w:szCs w:val="24"/>
-          <w:u w:val="single"/>
         </w:rPr>
       </w:pPr>
       <w:r>
@@ -7362,25 +7379,50 @@
           <w:rFonts w:ascii="Arial" w:hAnsi="Arial" w:cs="Arial"/>
           <w:b/>
           <w:bCs/>
+          <w:sz w:val="24"/>
+          <w:szCs w:val="24"/>
+        </w:rPr>
+        <w:t xml:space="preserve">Nivel II: </w:t>
+      </w:r>
+    </w:p>
+    <w:p>
+      <w:pPr>
+        <w:pStyle w:val="ListParagraph"/>
+        <w:ind w:left="709"/>
+        <w:rPr>
+          <w:rFonts w:ascii="Arial" w:hAnsi="Arial" w:cs="Arial"/>
+          <w:b/>
+          <w:bCs/>
+          <w:sz w:val="24"/>
+          <w:szCs w:val="24"/>
+        </w:rPr>
+      </w:pPr>
+    </w:p>
+    <w:p>
+      <w:pPr>
+        <w:pStyle w:val="ListParagraph"/>
+        <w:ind w:left="709"/>
+        <w:jc w:val="center"/>
+        <w:rPr>
+          <w:rFonts w:ascii="Arial" w:hAnsi="Arial" w:cs="Arial"/>
+          <w:b/>
+          <w:bCs/>
+          <w:sz w:val="24"/>
+          <w:szCs w:val="24"/>
+        </w:rPr>
+      </w:pPr>
+      <w:r>
+        <w:rPr>
+          <w:rFonts w:ascii="Arial" w:hAnsi="Arial" w:cs="Arial"/>
           <w:noProof/>
           <w:sz w:val="24"/>
           <w:szCs w:val="24"/>
-          <w:u w:val="single"/>
-        </w:rPr>
-        <w:lastRenderedPageBreak/>
+        </w:rPr>
         <w:drawing>
-          <wp:anchor distT="0" distB="0" distL="114300" distR="114300" simplePos="0" relativeHeight="251658240" behindDoc="0" locked="0" layoutInCell="1" allowOverlap="1" wp14:anchorId="5806F84C" wp14:editId="6CD607D9">
-            <wp:simplePos x="0" y="0"/>
-            <wp:positionH relativeFrom="column">
-              <wp:posOffset>1974850</wp:posOffset>
-            </wp:positionH>
-            <wp:positionV relativeFrom="paragraph">
-              <wp:posOffset>-497205</wp:posOffset>
-            </wp:positionV>
+          <wp:inline distT="0" distB="0" distL="0" distR="0" wp14:anchorId="3792563E" wp14:editId="7C454AF9">
             <wp:extent cx="2058035" cy="4069080"/>
             <wp:effectExtent l="4128" t="0" r="3492" b="3493"/>
-            <wp:wrapSquare wrapText="bothSides"/>
-            <wp:docPr id="870752870" name="Imagen 1"/>
+            <wp:docPr id="870752870" name="Imagen 1" descr="A drawing of a person on a graph paper&#10;&#10;AI-generated content may be incorrect."/>
             <wp:cNvGraphicFramePr>
               <a:graphicFrameLocks xmlns:a="http://schemas.openxmlformats.org/drawingml/2006/main" noChangeAspect="1"/>
             </wp:cNvGraphicFramePr>
@@ -7388,13 +7430,13 @@
               <a:graphicData uri="http://schemas.openxmlformats.org/drawingml/2006/picture">
                 <pic:pic xmlns:pic="http://schemas.openxmlformats.org/drawingml/2006/picture">
                   <pic:nvPicPr>
-                    <pic:cNvPr id="0" name="Picture 2"/>
+                    <pic:cNvPr id="870752870" name="Imagen 1" descr="A drawing of a person on a graph paper&#10;&#10;AI-generated content may be incorrect."/>
                     <pic:cNvPicPr>
                       <a:picLocks noChangeAspect="1" noChangeArrowheads="1"/>
                     </pic:cNvPicPr>
                   </pic:nvPicPr>
                   <pic:blipFill rotWithShape="1">
-                    <a:blip r:embed="rId7" cstate="print">
+                    <a:blip r:embed="rId8" cstate="print">
                       <a:extLst>
                         <a:ext uri="{28A0092B-C50C-407E-A947-70E740481C1C}">
                           <a14:useLocalDpi xmlns:a14="http://schemas.microsoft.com/office/drawing/2010/main" val="0"/>
@@ -7427,202 +7469,13 @@
                 </pic:pic>
               </a:graphicData>
             </a:graphic>
-            <wp14:sizeRelH relativeFrom="margin">
-              <wp14:pctWidth>0</wp14:pctWidth>
-            </wp14:sizeRelH>
-            <wp14:sizeRelV relativeFrom="margin">
-              <wp14:pctHeight>0</wp14:pctHeight>
-            </wp14:sizeRelV>
-          </wp:anchor>
+          </wp:inline>
         </w:drawing>
-      </w:r>
-      <w:r>
-        <w:rPr>
-          <w:rFonts w:ascii="Arial" w:hAnsi="Arial" w:cs="Arial"/>
-          <w:b/>
-          <w:bCs/>
-          <w:sz w:val="24"/>
-          <w:szCs w:val="24"/>
-        </w:rPr>
-        <w:t xml:space="preserve">Nivel II: </w:t>
       </w:r>
     </w:p>
     <w:p>
       <w:pPr>
-        <w:pStyle w:val="Prrafodelista"/>
-        <w:ind w:left="1440"/>
-        <w:jc w:val="both"/>
-        <w:rPr>
-          <w:rFonts w:ascii="Arial" w:hAnsi="Arial" w:cs="Arial"/>
-          <w:b/>
-          <w:bCs/>
-          <w:sz w:val="24"/>
-          <w:szCs w:val="24"/>
-          <w:u w:val="single"/>
-        </w:rPr>
-      </w:pPr>
-    </w:p>
-    <w:p>
-      <w:pPr>
-        <w:pStyle w:val="Prrafodelista"/>
-        <w:ind w:left="1440"/>
-        <w:jc w:val="both"/>
-        <w:rPr>
-          <w:rFonts w:ascii="Arial" w:hAnsi="Arial" w:cs="Arial"/>
-          <w:b/>
-          <w:bCs/>
-          <w:sz w:val="24"/>
-          <w:szCs w:val="24"/>
-          <w:u w:val="single"/>
-        </w:rPr>
-      </w:pPr>
-    </w:p>
-    <w:p>
-      <w:pPr>
-        <w:pStyle w:val="Prrafodelista"/>
-        <w:ind w:left="709"/>
-        <w:rPr>
-          <w:rFonts w:ascii="Arial" w:hAnsi="Arial" w:cs="Arial"/>
-          <w:b/>
-          <w:bCs/>
-          <w:sz w:val="24"/>
-          <w:szCs w:val="24"/>
-        </w:rPr>
-      </w:pPr>
-    </w:p>
-    <w:p>
-      <w:pPr>
-        <w:pStyle w:val="Prrafodelista"/>
-        <w:ind w:left="709"/>
-        <w:rPr>
-          <w:rFonts w:ascii="Arial" w:hAnsi="Arial" w:cs="Arial"/>
-          <w:b/>
-          <w:bCs/>
-          <w:sz w:val="24"/>
-          <w:szCs w:val="24"/>
-        </w:rPr>
-      </w:pPr>
-    </w:p>
-    <w:p>
-      <w:pPr>
-        <w:pStyle w:val="Prrafodelista"/>
-        <w:ind w:left="709"/>
-        <w:rPr>
-          <w:rFonts w:ascii="Arial" w:hAnsi="Arial" w:cs="Arial"/>
-          <w:b/>
-          <w:bCs/>
-          <w:sz w:val="24"/>
-          <w:szCs w:val="24"/>
-        </w:rPr>
-      </w:pPr>
-    </w:p>
-    <w:p>
-      <w:pPr>
-        <w:pStyle w:val="Prrafodelista"/>
-        <w:ind w:left="709"/>
-        <w:rPr>
-          <w:rFonts w:ascii="Arial" w:hAnsi="Arial" w:cs="Arial"/>
-          <w:b/>
-          <w:bCs/>
-          <w:sz w:val="24"/>
-          <w:szCs w:val="24"/>
-        </w:rPr>
-      </w:pPr>
-    </w:p>
-    <w:p>
-      <w:pPr>
-        <w:pStyle w:val="Prrafodelista"/>
-        <w:ind w:left="709"/>
-        <w:rPr>
-          <w:rFonts w:ascii="Arial" w:hAnsi="Arial" w:cs="Arial"/>
-          <w:b/>
-          <w:bCs/>
-          <w:sz w:val="24"/>
-          <w:szCs w:val="24"/>
-        </w:rPr>
-      </w:pPr>
-    </w:p>
-    <w:p>
-      <w:pPr>
-        <w:pStyle w:val="Prrafodelista"/>
-        <w:ind w:left="709"/>
-        <w:rPr>
-          <w:rFonts w:ascii="Arial" w:hAnsi="Arial" w:cs="Arial"/>
-          <w:b/>
-          <w:bCs/>
-          <w:sz w:val="24"/>
-          <w:szCs w:val="24"/>
-        </w:rPr>
-      </w:pPr>
-    </w:p>
-    <w:p>
-      <w:pPr>
-        <w:pStyle w:val="Prrafodelista"/>
-        <w:ind w:left="709"/>
-        <w:rPr>
-          <w:rFonts w:ascii="Arial" w:hAnsi="Arial" w:cs="Arial"/>
-          <w:b/>
-          <w:bCs/>
-          <w:sz w:val="24"/>
-          <w:szCs w:val="24"/>
-        </w:rPr>
-      </w:pPr>
-    </w:p>
-    <w:p>
-      <w:pPr>
-        <w:pStyle w:val="Prrafodelista"/>
-        <w:ind w:left="709"/>
-        <w:rPr>
-          <w:rFonts w:ascii="Arial" w:hAnsi="Arial" w:cs="Arial"/>
-          <w:b/>
-          <w:bCs/>
-          <w:sz w:val="24"/>
-          <w:szCs w:val="24"/>
-        </w:rPr>
-      </w:pPr>
-    </w:p>
-    <w:p>
-      <w:pPr>
-        <w:pStyle w:val="Prrafodelista"/>
-        <w:ind w:left="709"/>
-        <w:rPr>
-          <w:rFonts w:ascii="Arial" w:hAnsi="Arial" w:cs="Arial"/>
-          <w:b/>
-          <w:bCs/>
-          <w:sz w:val="24"/>
-          <w:szCs w:val="24"/>
-        </w:rPr>
-      </w:pPr>
-    </w:p>
-    <w:p>
-      <w:pPr>
-        <w:pStyle w:val="Prrafodelista"/>
-        <w:ind w:left="709"/>
-        <w:rPr>
-          <w:rFonts w:ascii="Arial" w:hAnsi="Arial" w:cs="Arial"/>
-          <w:b/>
-          <w:bCs/>
-          <w:sz w:val="24"/>
-          <w:szCs w:val="24"/>
-        </w:rPr>
-      </w:pPr>
-    </w:p>
-    <w:p>
-      <w:pPr>
-        <w:pStyle w:val="Prrafodelista"/>
-        <w:ind w:left="709"/>
-        <w:rPr>
-          <w:rFonts w:ascii="Arial" w:hAnsi="Arial" w:cs="Arial"/>
-          <w:b/>
-          <w:bCs/>
-          <w:sz w:val="24"/>
-          <w:szCs w:val="24"/>
-        </w:rPr>
-      </w:pPr>
-    </w:p>
-    <w:p>
-      <w:pPr>
-        <w:pStyle w:val="Prrafodelista"/>
+        <w:pStyle w:val="ListParagraph"/>
         <w:ind w:left="709"/>
         <w:jc w:val="center"/>
         <w:rPr>
@@ -7646,7 +7499,7 @@
     </w:p>
     <w:p>
       <w:pPr>
-        <w:pStyle w:val="Prrafodelista"/>
+        <w:pStyle w:val="ListParagraph"/>
         <w:ind w:left="709"/>
         <w:rPr>
           <w:rFonts w:ascii="Arial" w:hAnsi="Arial" w:cs="Arial"/>
@@ -7659,20 +7512,7 @@
     </w:p>
     <w:p>
       <w:pPr>
-        <w:pStyle w:val="Prrafodelista"/>
-        <w:ind w:left="709"/>
-        <w:rPr>
-          <w:rFonts w:ascii="Arial" w:hAnsi="Arial" w:cs="Arial"/>
-          <w:b/>
-          <w:bCs/>
-          <w:sz w:val="24"/>
-          <w:szCs w:val="24"/>
-        </w:rPr>
-      </w:pPr>
-    </w:p>
-    <w:p>
-      <w:pPr>
-        <w:pStyle w:val="Prrafodelista"/>
+        <w:pStyle w:val="ListParagraph"/>
         <w:numPr>
           <w:ilvl w:val="1"/>
           <w:numId w:val="22"/>
@@ -7686,7 +7526,6 @@
           <w:szCs w:val="24"/>
         </w:rPr>
       </w:pPr>
-      <w:proofErr w:type="spellStart"/>
       <w:r>
         <w:rPr>
           <w:rFonts w:ascii="Arial" w:hAnsi="Arial" w:cs="Arial"/>
@@ -7695,62 +7534,15 @@
           <w:sz w:val="24"/>
           <w:szCs w:val="24"/>
         </w:rPr>
-        <w:t>Spriters</w:t>
-      </w:r>
-      <w:proofErr w:type="spellEnd"/>
-      <w:r>
-        <w:rPr>
-          <w:rFonts w:ascii="Arial" w:hAnsi="Arial" w:cs="Arial"/>
-          <w:b/>
-          <w:bCs/>
-          <w:sz w:val="24"/>
-          <w:szCs w:val="24"/>
-        </w:rPr>
-        <w:t xml:space="preserve">: </w:t>
-      </w:r>
-      <w:r>
-        <w:rPr>
-          <w:rFonts w:ascii="Arial" w:hAnsi="Arial" w:cs="Arial"/>
-          <w:sz w:val="24"/>
-          <w:szCs w:val="24"/>
-        </w:rPr>
-        <w:t>en el repositorio se ha agregado la carpeta “</w:t>
-      </w:r>
-      <w:proofErr w:type="spellStart"/>
-      <w:r>
-        <w:rPr>
-          <w:rFonts w:ascii="Arial" w:hAnsi="Arial" w:cs="Arial"/>
-          <w:sz w:val="24"/>
-          <w:szCs w:val="24"/>
-        </w:rPr>
-        <w:t>Spriters</w:t>
-      </w:r>
-      <w:proofErr w:type="spellEnd"/>
-      <w:r>
-        <w:rPr>
-          <w:rFonts w:ascii="Arial" w:hAnsi="Arial" w:cs="Arial"/>
-          <w:sz w:val="24"/>
-          <w:szCs w:val="24"/>
-        </w:rPr>
-        <w:t xml:space="preserve">”, en la cual se encuentran los </w:t>
-      </w:r>
-      <w:proofErr w:type="spellStart"/>
-      <w:r>
-        <w:rPr>
-          <w:rFonts w:ascii="Arial" w:hAnsi="Arial" w:cs="Arial"/>
-          <w:sz w:val="24"/>
-          <w:szCs w:val="24"/>
-        </w:rPr>
-        <w:t>spriters</w:t>
-      </w:r>
-      <w:proofErr w:type="spellEnd"/>
-      <w:r>
-        <w:rPr>
-          <w:rFonts w:ascii="Arial" w:hAnsi="Arial" w:cs="Arial"/>
-          <w:sz w:val="24"/>
-          <w:szCs w:val="24"/>
-        </w:rPr>
-        <w:t xml:space="preserve"> que se usarán para el desarrollo de los dos niveles contenidos en el videojuego. </w:t>
+        <w:t xml:space="preserve">Spriters: </w:t>
+      </w:r>
+      <w:r>
+        <w:rPr>
+          <w:rFonts w:ascii="Arial" w:hAnsi="Arial" w:cs="Arial"/>
+          <w:sz w:val="24"/>
+          <w:szCs w:val="24"/>
+        </w:rPr>
+        <w:t xml:space="preserve">en el repositorio se ha agregado la carpeta “Spriters”, en la cual se encuentran los spriters que se usarán para el desarrollo de los dos niveles contenidos en el videojuego. </w:t>
       </w:r>
     </w:p>
     <w:sectPr>
@@ -8852,7 +8644,7 @@
   <w:abstractNum w:abstractNumId="8" w15:restartNumberingAfterBreak="0">
     <w:nsid w:val="195F7D13"/>
     <w:multiLevelType w:val="multilevel"/>
-    <w:tmpl w:val="44E44494"/>
+    <w:tmpl w:val="9FC84C9E"/>
     <w:lvl w:ilvl="0">
       <w:start w:val="1"/>
       <w:numFmt w:val="bullet"/>
@@ -8881,13 +8673,13 @@
     <w:lvl w:ilvl="2">
       <w:start w:val="1"/>
       <w:numFmt w:val="bullet"/>
-      <w:lvlText w:val=""/>
+      <w:lvlText w:val=""/>
       <w:lvlJc w:val="left"/>
       <w:pPr>
         <w:ind w:left="2160" w:hanging="360"/>
       </w:pPr>
       <w:rPr>
-        <w:rFonts w:ascii="Symbol" w:hAnsi="Symbol" w:hint="default"/>
+        <w:rFonts w:ascii="Wingdings" w:hAnsi="Wingdings" w:hint="default"/>
       </w:rPr>
     </w:lvl>
     <w:lvl w:ilvl="3">
@@ -14877,13 +14669,13 @@
   <w:style w:type="paragraph" w:default="1" w:styleId="Normal">
     <w:name w:val="Normal"/>
     <w:qFormat/>
-    <w:rsid w:val="003609B0"/>
+    <w:rsid w:val="00DA0F7C"/>
   </w:style>
-  <w:style w:type="paragraph" w:styleId="Ttulo1">
+  <w:style w:type="paragraph" w:styleId="Heading1">
     <w:name w:val="heading 1"/>
     <w:basedOn w:val="Normal"/>
     <w:next w:val="Normal"/>
-    <w:link w:val="Ttulo1Car"/>
+    <w:link w:val="Heading1Char"/>
     <w:uiPriority w:val="9"/>
     <w:qFormat/>
     <w:rsid w:val="00B90161"/>
@@ -14900,11 +14692,11 @@
       <w:szCs w:val="40"/>
     </w:rPr>
   </w:style>
-  <w:style w:type="paragraph" w:styleId="Ttulo2">
+  <w:style w:type="paragraph" w:styleId="Heading2">
     <w:name w:val="heading 2"/>
     <w:basedOn w:val="Normal"/>
     <w:next w:val="Normal"/>
-    <w:link w:val="Ttulo2Car"/>
+    <w:link w:val="Heading2Char"/>
     <w:uiPriority w:val="9"/>
     <w:semiHidden/>
     <w:unhideWhenUsed/>
@@ -14923,11 +14715,11 @@
       <w:szCs w:val="32"/>
     </w:rPr>
   </w:style>
-  <w:style w:type="paragraph" w:styleId="Ttulo3">
+  <w:style w:type="paragraph" w:styleId="Heading3">
     <w:name w:val="heading 3"/>
     <w:basedOn w:val="Normal"/>
     <w:next w:val="Normal"/>
-    <w:link w:val="Ttulo3Car"/>
+    <w:link w:val="Heading3Char"/>
     <w:uiPriority w:val="9"/>
     <w:semiHidden/>
     <w:unhideWhenUsed/>
@@ -14946,11 +14738,11 @@
       <w:szCs w:val="28"/>
     </w:rPr>
   </w:style>
-  <w:style w:type="paragraph" w:styleId="Ttulo4">
+  <w:style w:type="paragraph" w:styleId="Heading4">
     <w:name w:val="heading 4"/>
     <w:basedOn w:val="Normal"/>
     <w:next w:val="Normal"/>
-    <w:link w:val="Ttulo4Car"/>
+    <w:link w:val="Heading4Char"/>
     <w:uiPriority w:val="9"/>
     <w:semiHidden/>
     <w:unhideWhenUsed/>
@@ -14969,11 +14761,11 @@
       <w:color w:val="0F4761" w:themeColor="accent1" w:themeShade="BF"/>
     </w:rPr>
   </w:style>
-  <w:style w:type="paragraph" w:styleId="Ttulo5">
+  <w:style w:type="paragraph" w:styleId="Heading5">
     <w:name w:val="heading 5"/>
     <w:basedOn w:val="Normal"/>
     <w:next w:val="Normal"/>
-    <w:link w:val="Ttulo5Car"/>
+    <w:link w:val="Heading5Char"/>
     <w:uiPriority w:val="9"/>
     <w:semiHidden/>
     <w:unhideWhenUsed/>
@@ -14990,11 +14782,11 @@
       <w:color w:val="0F4761" w:themeColor="accent1" w:themeShade="BF"/>
     </w:rPr>
   </w:style>
-  <w:style w:type="paragraph" w:styleId="Ttulo6">
+  <w:style w:type="paragraph" w:styleId="Heading6">
     <w:name w:val="heading 6"/>
     <w:basedOn w:val="Normal"/>
     <w:next w:val="Normal"/>
-    <w:link w:val="Ttulo6Car"/>
+    <w:link w:val="Heading6Char"/>
     <w:uiPriority w:val="9"/>
     <w:semiHidden/>
     <w:unhideWhenUsed/>
@@ -15013,11 +14805,11 @@
       <w:color w:val="595959" w:themeColor="text1" w:themeTint="A6"/>
     </w:rPr>
   </w:style>
-  <w:style w:type="paragraph" w:styleId="Ttulo7">
+  <w:style w:type="paragraph" w:styleId="Heading7">
     <w:name w:val="heading 7"/>
     <w:basedOn w:val="Normal"/>
     <w:next w:val="Normal"/>
-    <w:link w:val="Ttulo7Car"/>
+    <w:link w:val="Heading7Char"/>
     <w:uiPriority w:val="9"/>
     <w:semiHidden/>
     <w:unhideWhenUsed/>
@@ -15034,11 +14826,11 @@
       <w:color w:val="595959" w:themeColor="text1" w:themeTint="A6"/>
     </w:rPr>
   </w:style>
-  <w:style w:type="paragraph" w:styleId="Ttulo8">
+  <w:style w:type="paragraph" w:styleId="Heading8">
     <w:name w:val="heading 8"/>
     <w:basedOn w:val="Normal"/>
     <w:next w:val="Normal"/>
-    <w:link w:val="Ttulo8Car"/>
+    <w:link w:val="Heading8Char"/>
     <w:uiPriority w:val="9"/>
     <w:semiHidden/>
     <w:unhideWhenUsed/>
@@ -15057,11 +14849,11 @@
       <w:color w:val="272727" w:themeColor="text1" w:themeTint="D8"/>
     </w:rPr>
   </w:style>
-  <w:style w:type="paragraph" w:styleId="Ttulo9">
+  <w:style w:type="paragraph" w:styleId="Heading9">
     <w:name w:val="heading 9"/>
     <w:basedOn w:val="Normal"/>
     <w:next w:val="Normal"/>
-    <w:link w:val="Ttulo9Car"/>
+    <w:link w:val="Heading9Char"/>
     <w:uiPriority w:val="9"/>
     <w:semiHidden/>
     <w:unhideWhenUsed/>
@@ -15078,12 +14870,13 @@
       <w:color w:val="272727" w:themeColor="text1" w:themeTint="D8"/>
     </w:rPr>
   </w:style>
-  <w:style w:type="character" w:default="1" w:styleId="Fuentedeprrafopredeter">
+  <w:style w:type="character" w:default="1" w:styleId="DefaultParagraphFont">
     <w:name w:val="Default Paragraph Font"/>
     <w:uiPriority w:val="1"/>
+    <w:semiHidden/>
     <w:unhideWhenUsed/>
   </w:style>
-  <w:style w:type="table" w:default="1" w:styleId="Tablanormal">
+  <w:style w:type="table" w:default="1" w:styleId="TableNormal">
     <w:name w:val="Normal Table"/>
     <w:uiPriority w:val="99"/>
     <w:semiHidden/>
@@ -15098,16 +14891,16 @@
       </w:tblCellMar>
     </w:tblPr>
   </w:style>
-  <w:style w:type="numbering" w:default="1" w:styleId="Sinlista">
+  <w:style w:type="numbering" w:default="1" w:styleId="NoList">
     <w:name w:val="No List"/>
     <w:uiPriority w:val="99"/>
     <w:semiHidden/>
     <w:unhideWhenUsed/>
   </w:style>
-  <w:style w:type="character" w:customStyle="1" w:styleId="Ttulo1Car">
-    <w:name w:val="Título 1 Car"/>
-    <w:basedOn w:val="Fuentedeprrafopredeter"/>
-    <w:link w:val="Ttulo1"/>
+  <w:style w:type="character" w:customStyle="1" w:styleId="Heading1Char">
+    <w:name w:val="Heading 1 Char"/>
+    <w:basedOn w:val="DefaultParagraphFont"/>
+    <w:link w:val="Heading1"/>
     <w:uiPriority w:val="9"/>
     <w:rsid w:val="00B90161"/>
     <w:rPr>
@@ -15117,10 +14910,10 @@
       <w:szCs w:val="40"/>
     </w:rPr>
   </w:style>
-  <w:style w:type="character" w:customStyle="1" w:styleId="Ttulo2Car">
-    <w:name w:val="Título 2 Car"/>
-    <w:basedOn w:val="Fuentedeprrafopredeter"/>
-    <w:link w:val="Ttulo2"/>
+  <w:style w:type="character" w:customStyle="1" w:styleId="Heading2Char">
+    <w:name w:val="Heading 2 Char"/>
+    <w:basedOn w:val="DefaultParagraphFont"/>
+    <w:link w:val="Heading2"/>
     <w:uiPriority w:val="9"/>
     <w:semiHidden/>
     <w:rsid w:val="00B90161"/>
@@ -15131,10 +14924,10 @@
       <w:szCs w:val="32"/>
     </w:rPr>
   </w:style>
-  <w:style w:type="character" w:customStyle="1" w:styleId="Ttulo3Car">
-    <w:name w:val="Título 3 Car"/>
-    <w:basedOn w:val="Fuentedeprrafopredeter"/>
-    <w:link w:val="Ttulo3"/>
+  <w:style w:type="character" w:customStyle="1" w:styleId="Heading3Char">
+    <w:name w:val="Heading 3 Char"/>
+    <w:basedOn w:val="DefaultParagraphFont"/>
+    <w:link w:val="Heading3"/>
     <w:uiPriority w:val="9"/>
     <w:semiHidden/>
     <w:rsid w:val="00B90161"/>
@@ -15145,10 +14938,10 @@
       <w:szCs w:val="28"/>
     </w:rPr>
   </w:style>
-  <w:style w:type="character" w:customStyle="1" w:styleId="Ttulo4Car">
-    <w:name w:val="Título 4 Car"/>
-    <w:basedOn w:val="Fuentedeprrafopredeter"/>
-    <w:link w:val="Ttulo4"/>
+  <w:style w:type="character" w:customStyle="1" w:styleId="Heading4Char">
+    <w:name w:val="Heading 4 Char"/>
+    <w:basedOn w:val="DefaultParagraphFont"/>
+    <w:link w:val="Heading4"/>
     <w:uiPriority w:val="9"/>
     <w:semiHidden/>
     <w:rsid w:val="00B90161"/>
@@ -15159,10 +14952,10 @@
       <w:color w:val="0F4761" w:themeColor="accent1" w:themeShade="BF"/>
     </w:rPr>
   </w:style>
-  <w:style w:type="character" w:customStyle="1" w:styleId="Ttulo5Car">
-    <w:name w:val="Título 5 Car"/>
-    <w:basedOn w:val="Fuentedeprrafopredeter"/>
-    <w:link w:val="Ttulo5"/>
+  <w:style w:type="character" w:customStyle="1" w:styleId="Heading5Char">
+    <w:name w:val="Heading 5 Char"/>
+    <w:basedOn w:val="DefaultParagraphFont"/>
+    <w:link w:val="Heading5"/>
     <w:uiPriority w:val="9"/>
     <w:semiHidden/>
     <w:rsid w:val="00B90161"/>
@@ -15171,10 +14964,10 @@
       <w:color w:val="0F4761" w:themeColor="accent1" w:themeShade="BF"/>
     </w:rPr>
   </w:style>
-  <w:style w:type="character" w:customStyle="1" w:styleId="Ttulo6Car">
-    <w:name w:val="Título 6 Car"/>
-    <w:basedOn w:val="Fuentedeprrafopredeter"/>
-    <w:link w:val="Ttulo6"/>
+  <w:style w:type="character" w:customStyle="1" w:styleId="Heading6Char">
+    <w:name w:val="Heading 6 Char"/>
+    <w:basedOn w:val="DefaultParagraphFont"/>
+    <w:link w:val="Heading6"/>
     <w:uiPriority w:val="9"/>
     <w:semiHidden/>
     <w:rsid w:val="00B90161"/>
@@ -15185,10 +14978,10 @@
       <w:color w:val="595959" w:themeColor="text1" w:themeTint="A6"/>
     </w:rPr>
   </w:style>
-  <w:style w:type="character" w:customStyle="1" w:styleId="Ttulo7Car">
-    <w:name w:val="Título 7 Car"/>
-    <w:basedOn w:val="Fuentedeprrafopredeter"/>
-    <w:link w:val="Ttulo7"/>
+  <w:style w:type="character" w:customStyle="1" w:styleId="Heading7Char">
+    <w:name w:val="Heading 7 Char"/>
+    <w:basedOn w:val="DefaultParagraphFont"/>
+    <w:link w:val="Heading7"/>
     <w:uiPriority w:val="9"/>
     <w:semiHidden/>
     <w:rsid w:val="00B90161"/>
@@ -15197,10 +14990,10 @@
       <w:color w:val="595959" w:themeColor="text1" w:themeTint="A6"/>
     </w:rPr>
   </w:style>
-  <w:style w:type="character" w:customStyle="1" w:styleId="Ttulo8Car">
-    <w:name w:val="Título 8 Car"/>
-    <w:basedOn w:val="Fuentedeprrafopredeter"/>
-    <w:link w:val="Ttulo8"/>
+  <w:style w:type="character" w:customStyle="1" w:styleId="Heading8Char">
+    <w:name w:val="Heading 8 Char"/>
+    <w:basedOn w:val="DefaultParagraphFont"/>
+    <w:link w:val="Heading8"/>
     <w:uiPriority w:val="9"/>
     <w:semiHidden/>
     <w:rsid w:val="00B90161"/>
@@ -15211,10 +15004,10 @@
       <w:color w:val="272727" w:themeColor="text1" w:themeTint="D8"/>
     </w:rPr>
   </w:style>
-  <w:style w:type="character" w:customStyle="1" w:styleId="Ttulo9Car">
-    <w:name w:val="Título 9 Car"/>
-    <w:basedOn w:val="Fuentedeprrafopredeter"/>
-    <w:link w:val="Ttulo9"/>
+  <w:style w:type="character" w:customStyle="1" w:styleId="Heading9Char">
+    <w:name w:val="Heading 9 Char"/>
+    <w:basedOn w:val="DefaultParagraphFont"/>
+    <w:link w:val="Heading9"/>
     <w:uiPriority w:val="9"/>
     <w:semiHidden/>
     <w:rsid w:val="00B90161"/>
@@ -15223,11 +15016,11 @@
       <w:color w:val="272727" w:themeColor="text1" w:themeTint="D8"/>
     </w:rPr>
   </w:style>
-  <w:style w:type="paragraph" w:styleId="Ttulo">
+  <w:style w:type="paragraph" w:styleId="Title">
     <w:name w:val="Title"/>
     <w:basedOn w:val="Normal"/>
     <w:next w:val="Normal"/>
-    <w:link w:val="TtuloCar"/>
+    <w:link w:val="TitleChar"/>
     <w:uiPriority w:val="10"/>
     <w:qFormat/>
     <w:rsid w:val="00B90161"/>
@@ -15243,10 +15036,10 @@
       <w:szCs w:val="56"/>
     </w:rPr>
   </w:style>
-  <w:style w:type="character" w:customStyle="1" w:styleId="TtuloCar">
-    <w:name w:val="Título Car"/>
-    <w:basedOn w:val="Fuentedeprrafopredeter"/>
-    <w:link w:val="Ttulo"/>
+  <w:style w:type="character" w:customStyle="1" w:styleId="TitleChar">
+    <w:name w:val="Title Char"/>
+    <w:basedOn w:val="DefaultParagraphFont"/>
+    <w:link w:val="Title"/>
     <w:uiPriority w:val="10"/>
     <w:rsid w:val="00B90161"/>
     <w:rPr>
@@ -15257,11 +15050,11 @@
       <w:szCs w:val="56"/>
     </w:rPr>
   </w:style>
-  <w:style w:type="paragraph" w:styleId="Subttulo">
+  <w:style w:type="paragraph" w:styleId="Subtitle">
     <w:name w:val="Subtitle"/>
     <w:basedOn w:val="Normal"/>
     <w:next w:val="Normal"/>
-    <w:link w:val="SubttuloCar"/>
+    <w:link w:val="SubtitleChar"/>
     <w:uiPriority w:val="11"/>
     <w:qFormat/>
     <w:rsid w:val="00B90161"/>
@@ -15278,10 +15071,10 @@
       <w:szCs w:val="28"/>
     </w:rPr>
   </w:style>
-  <w:style w:type="character" w:customStyle="1" w:styleId="SubttuloCar">
-    <w:name w:val="Subtítulo Car"/>
-    <w:basedOn w:val="Fuentedeprrafopredeter"/>
-    <w:link w:val="Subttulo"/>
+  <w:style w:type="character" w:customStyle="1" w:styleId="SubtitleChar">
+    <w:name w:val="Subtitle Char"/>
+    <w:basedOn w:val="DefaultParagraphFont"/>
+    <w:link w:val="Subtitle"/>
     <w:uiPriority w:val="11"/>
     <w:rsid w:val="00B90161"/>
     <w:rPr>
@@ -15292,11 +15085,11 @@
       <w:szCs w:val="28"/>
     </w:rPr>
   </w:style>
-  <w:style w:type="paragraph" w:styleId="Cita">
+  <w:style w:type="paragraph" w:styleId="Quote">
     <w:name w:val="Quote"/>
     <w:basedOn w:val="Normal"/>
     <w:next w:val="Normal"/>
-    <w:link w:val="CitaCar"/>
+    <w:link w:val="QuoteChar"/>
     <w:uiPriority w:val="29"/>
     <w:qFormat/>
     <w:rsid w:val="00B90161"/>
@@ -15310,10 +15103,10 @@
       <w:color w:val="404040" w:themeColor="text1" w:themeTint="BF"/>
     </w:rPr>
   </w:style>
-  <w:style w:type="character" w:customStyle="1" w:styleId="CitaCar">
-    <w:name w:val="Cita Car"/>
-    <w:basedOn w:val="Fuentedeprrafopredeter"/>
-    <w:link w:val="Cita"/>
+  <w:style w:type="character" w:customStyle="1" w:styleId="QuoteChar">
+    <w:name w:val="Quote Char"/>
+    <w:basedOn w:val="DefaultParagraphFont"/>
+    <w:link w:val="Quote"/>
     <w:uiPriority w:val="29"/>
     <w:rsid w:val="00B90161"/>
     <w:rPr>
@@ -15322,7 +15115,7 @@
       <w:color w:val="404040" w:themeColor="text1" w:themeTint="BF"/>
     </w:rPr>
   </w:style>
-  <w:style w:type="paragraph" w:styleId="Prrafodelista">
+  <w:style w:type="paragraph" w:styleId="ListParagraph">
     <w:name w:val="List Paragraph"/>
     <w:basedOn w:val="Normal"/>
     <w:uiPriority w:val="34"/>
@@ -15333,9 +15126,9 @@
       <w:contextualSpacing/>
     </w:pPr>
   </w:style>
-  <w:style w:type="character" w:styleId="nfasisintenso">
+  <w:style w:type="character" w:styleId="IntenseEmphasis">
     <w:name w:val="Intense Emphasis"/>
-    <w:basedOn w:val="Fuentedeprrafopredeter"/>
+    <w:basedOn w:val="DefaultParagraphFont"/>
     <w:uiPriority w:val="21"/>
     <w:qFormat/>
     <w:rsid w:val="00B90161"/>
@@ -15345,11 +15138,11 @@
       <w:color w:val="0F4761" w:themeColor="accent1" w:themeShade="BF"/>
     </w:rPr>
   </w:style>
-  <w:style w:type="paragraph" w:styleId="Citadestacada">
+  <w:style w:type="paragraph" w:styleId="IntenseQuote">
     <w:name w:val="Intense Quote"/>
     <w:basedOn w:val="Normal"/>
     <w:next w:val="Normal"/>
-    <w:link w:val="CitadestacadaCar"/>
+    <w:link w:val="IntenseQuoteChar"/>
     <w:uiPriority w:val="30"/>
     <w:qFormat/>
     <w:rsid w:val="00B90161"/>
@@ -15368,10 +15161,10 @@
       <w:color w:val="0F4761" w:themeColor="accent1" w:themeShade="BF"/>
     </w:rPr>
   </w:style>
-  <w:style w:type="character" w:customStyle="1" w:styleId="CitadestacadaCar">
-    <w:name w:val="Cita destacada Car"/>
-    <w:basedOn w:val="Fuentedeprrafopredeter"/>
-    <w:link w:val="Citadestacada"/>
+  <w:style w:type="character" w:customStyle="1" w:styleId="IntenseQuoteChar">
+    <w:name w:val="Intense Quote Char"/>
+    <w:basedOn w:val="DefaultParagraphFont"/>
+    <w:link w:val="IntenseQuote"/>
     <w:uiPriority w:val="30"/>
     <w:rsid w:val="00B90161"/>
     <w:rPr>
@@ -15380,9 +15173,9 @@
       <w:color w:val="0F4761" w:themeColor="accent1" w:themeShade="BF"/>
     </w:rPr>
   </w:style>
-  <w:style w:type="character" w:styleId="Referenciaintensa">
+  <w:style w:type="character" w:styleId="IntenseReference">
     <w:name w:val="Intense Reference"/>
-    <w:basedOn w:val="Fuentedeprrafopredeter"/>
+    <w:basedOn w:val="DefaultParagraphFont"/>
     <w:uiPriority w:val="32"/>
     <w:qFormat/>
     <w:rsid w:val="00B90161"/>
@@ -15409,22 +15202,22 @@
   </w:style>
   <w:style w:type="character" w:customStyle="1" w:styleId="mord">
     <w:name w:val="mord"/>
-    <w:basedOn w:val="Fuentedeprrafopredeter"/>
+    <w:basedOn w:val="DefaultParagraphFont"/>
     <w:rsid w:val="00A479E7"/>
   </w:style>
   <w:style w:type="character" w:customStyle="1" w:styleId="mopen">
     <w:name w:val="mopen"/>
-    <w:basedOn w:val="Fuentedeprrafopredeter"/>
+    <w:basedOn w:val="DefaultParagraphFont"/>
     <w:rsid w:val="00A479E7"/>
   </w:style>
   <w:style w:type="character" w:customStyle="1" w:styleId="mclose">
     <w:name w:val="mclose"/>
-    <w:basedOn w:val="Fuentedeprrafopredeter"/>
+    <w:basedOn w:val="DefaultParagraphFont"/>
     <w:rsid w:val="00A479E7"/>
   </w:style>
-  <w:style w:type="character" w:styleId="Textodelmarcadordeposicin">
+  <w:style w:type="character" w:styleId="PlaceholderText">
     <w:name w:val="Placeholder Text"/>
-    <w:basedOn w:val="Fuentedeprrafopredeter"/>
+    <w:basedOn w:val="DefaultParagraphFont"/>
     <w:uiPriority w:val="99"/>
     <w:semiHidden/>
     <w:rsid w:val="00E73876"/>

</xml_diff>